<commit_message>
Correção na descrição dos requisitos.
</commit_message>
<xml_diff>
--- a/pythoncourse/requisitos/Atividade de Laboratório2.docx
+++ b/pythoncourse/requisitos/Atividade de Laboratório2.docx
@@ -78,6 +78,9 @@
       </w:r>
       <w:proofErr w:type="spellEnd"/>
       <w:r>
+        <w:t xml:space="preserve"> (ou Eclipse)</w:t>
+      </w:r>
+      <w:r>
         <w:t>.</w:t>
       </w:r>
       <w:r>
@@ -149,7 +152,15 @@
       </w:r>
       <w:proofErr w:type="spellEnd"/>
       <w:r>
-        <w:t xml:space="preserve">. O método original supõe que o nome do arquivo terá apenas um </w:t>
+        <w:t xml:space="preserve">. O método original supõe que o </w:t>
+      </w:r>
+      <w:proofErr w:type="gramStart"/>
+      <w:r>
+        <w:t>nome</w:t>
+      </w:r>
+      <w:proofErr w:type="gramEnd"/>
+      <w:r>
+        <w:t xml:space="preserve"> do arquivo terá apenas um </w:t>
       </w:r>
       <w:r>
         <w:t>ponto(.)</w:t>
@@ -157,67 +168,81 @@
       <w:r>
         <w:t xml:space="preserve">. Mas sabemos que um usuário pode nomear arquivos com </w:t>
       </w:r>
-      <w:proofErr w:type="spellStart"/>
-      <w:r>
-        <w:t>com</w:t>
-      </w:r>
-      <w:proofErr w:type="spellEnd"/>
-      <w:r>
-        <w:t xml:space="preserve"> vários pontos. Por exemplo: “meu.dados.txt”. Nesse caso, aplicando o método </w:t>
-      </w:r>
-      <w:proofErr w:type="spellStart"/>
-      <w:r>
-        <w:rPr>
-          <w:i/>
-        </w:rPr>
-        <w:t>extract_</w:t>
-      </w:r>
+      <w:r>
+        <w:t>vários pontos. Por exemp</w:t>
+      </w:r>
+      <w:r>
+        <w:t xml:space="preserve">lo: “meu.dados.txt”. Utilizando a implementação atual de </w:t>
+      </w:r>
+      <w:proofErr w:type="spellStart"/>
+      <w:r>
+        <w:rPr>
+          <w:i/>
+        </w:rPr>
+        <w:t>extract_filename</w:t>
+      </w:r>
+      <w:proofErr w:type="spellEnd"/>
+      <w:r>
+        <w:t xml:space="preserve"> na </w:t>
+      </w:r>
+      <w:proofErr w:type="spellStart"/>
+      <w:r>
+        <w:rPr>
+          <w:i/>
+        </w:rPr>
+        <w:t>string</w:t>
+      </w:r>
+      <w:proofErr w:type="spellEnd"/>
+      <w:r>
+        <w:t xml:space="preserve"> “meu.dados.txt”, o resultado é</w:t>
+      </w:r>
+      <w:r>
+        <w:t xml:space="preserve"> </w:t>
+      </w:r>
+      <w:r>
+        <w:t xml:space="preserve">simplesmente a </w:t>
+      </w:r>
+      <w:proofErr w:type="spellStart"/>
+      <w:r>
+        <w:rPr>
+          <w:i/>
+        </w:rPr>
+        <w:t>string</w:t>
+      </w:r>
+      <w:proofErr w:type="spellEnd"/>
+      <w:r>
+        <w:t xml:space="preserve"> “meus”, quando deveria ser</w:t>
+      </w:r>
+      <w:r>
+        <w:t xml:space="preserve"> </w:t>
+      </w:r>
+      <w:r>
+        <w:rPr>
+          <w:i/>
+        </w:rPr>
+        <w:t>“</w:t>
+      </w:r>
+      <w:proofErr w:type="spellStart"/>
       <w:proofErr w:type="gramStart"/>
       <w:r>
         <w:rPr>
           <w:i/>
         </w:rPr>
-        <w:t>filename</w:t>
-      </w:r>
-      <w:proofErr w:type="spellEnd"/>
-      <w:r>
-        <w:rPr>
-          <w:i/>
-        </w:rPr>
-        <w:t>(</w:t>
-      </w:r>
+        <w:t>meus.dados</w:t>
+      </w:r>
+      <w:proofErr w:type="spellEnd"/>
       <w:proofErr w:type="gramEnd"/>
       <w:r>
         <w:rPr>
           <w:i/>
         </w:rPr>
-        <w:t>“meus.dados.txt”)</w:t>
-      </w:r>
-      <w:r>
-        <w:t xml:space="preserve"> retorna apenas “meus”, quando deveria retornar </w:t>
-      </w:r>
-      <w:r>
-        <w:rPr>
-          <w:i/>
-        </w:rPr>
-        <w:t>“</w:t>
-      </w:r>
-      <w:proofErr w:type="spellStart"/>
-      <w:r>
-        <w:rPr>
-          <w:i/>
-        </w:rPr>
-        <w:t>meus.dados</w:t>
-      </w:r>
-      <w:proofErr w:type="spellEnd"/>
-      <w:r>
-        <w:rPr>
-          <w:i/>
-        </w:rPr>
         <w:t>”</w:t>
       </w:r>
       <w:r>
-        <w:t xml:space="preserve">. Corrige este problema e faça um </w:t>
+        <w:t>. Corrija</w:t>
+      </w:r>
+      <w:r>
+        <w:t xml:space="preserve"> este problema e faça um </w:t>
       </w:r>
       <w:proofErr w:type="spellStart"/>
       <w:r>
@@ -228,7 +253,7 @@
       </w:r>
       <w:proofErr w:type="spellEnd"/>
       <w:r>
-        <w:t xml:space="preserve"> com a mensagem adequada.</w:t>
+        <w:t>.</w:t>
       </w:r>
     </w:p>
     <w:p>
@@ -247,10 +272,7 @@
         <w:t xml:space="preserve"> fazer todas as correções sugeridas</w:t>
       </w:r>
       <w:r>
-        <w:t xml:space="preserve"> e</w:t>
-      </w:r>
-      <w:r>
-        <w:t xml:space="preserve"> subir os dados para o servidor (com </w:t>
+        <w:t xml:space="preserve"> e subir os dados para o servidor (com </w:t>
       </w:r>
       <w:proofErr w:type="spellStart"/>
       <w:r>
@@ -283,7 +305,36 @@
       </w:r>
       <w:proofErr w:type="spellEnd"/>
       <w:r>
-        <w:t xml:space="preserve">, faça um merge para o </w:t>
+        <w:t xml:space="preserve">, faça um </w:t>
+      </w:r>
+      <w:r>
+        <w:rPr>
+          <w:i/>
+        </w:rPr>
+        <w:t>merge</w:t>
+      </w:r>
+      <w:r>
+        <w:t xml:space="preserve"> deste </w:t>
+      </w:r>
+      <w:proofErr w:type="spellStart"/>
+      <w:r>
+        <w:rPr>
+          <w:i/>
+        </w:rPr>
+        <w:t>branch</w:t>
+      </w:r>
+      <w:proofErr w:type="spellEnd"/>
+      <w:r>
+        <w:rPr>
+          <w:i/>
+        </w:rPr>
+        <w:t xml:space="preserve"> </w:t>
+      </w:r>
+      <w:r>
+        <w:t>com</w:t>
+      </w:r>
+      <w:r>
+        <w:t xml:space="preserve"> o </w:t>
       </w:r>
       <w:proofErr w:type="spellStart"/>
       <w:r>
@@ -355,7 +406,6 @@
         <w:t xml:space="preserve">Crie um novo </w:t>
       </w:r>
       <w:proofErr w:type="spellStart"/>
-      <w:proofErr w:type="gramStart"/>
       <w:r>
         <w:rPr>
           <w:i/>
@@ -370,11 +420,7 @@
         <w:t xml:space="preserve"> </w:t>
       </w:r>
       <w:r>
-        <w:t xml:space="preserve"> chamado</w:t>
-      </w:r>
-      <w:proofErr w:type="gramEnd"/>
-      <w:r>
-        <w:t xml:space="preserve"> </w:t>
+        <w:t xml:space="preserve">chamado </w:t>
       </w:r>
       <w:proofErr w:type="spellStart"/>
       <w:r>
@@ -386,30 +432,31 @@
       </w:r>
       <w:proofErr w:type="spellStart"/>
       <w:r>
+        <w:rPr>
+          <w:i/>
+        </w:rPr>
         <w:t>branch</w:t>
       </w:r>
       <w:proofErr w:type="spellEnd"/>
       <w:r>
-        <w:t xml:space="preserve">, vocês implementarão uma funcionalidade na nossa aplicação. A funcionalidade consiste no carregamento de informações sobre unidades de saúde, cujos dados estão disponíveis no seguinte link: </w:t>
+        <w:t>, implemente uma nova funcionalidade</w:t>
+      </w:r>
+      <w:r>
+        <w:t xml:space="preserve">. A funcionalidade consiste no carregamento de informações sobre unidades de saúde, cujos dados estão disponíveis no seguinte link: </w:t>
       </w:r>
       <w:hyperlink r:id="rId5" w:history="1">
         <w:r>
           <w:rPr>
             <w:rStyle w:val="Hyperlink"/>
           </w:rPr>
-          <w:t>http://repositorio.dados.gov.br/saude/unidades-saude/unidade-basica</w:t>
-        </w:r>
-        <w:bookmarkStart w:id="0" w:name="_GoBack"/>
-        <w:bookmarkEnd w:id="0"/>
-        <w:r>
-          <w:rPr>
-            <w:rStyle w:val="Hyperlink"/>
-          </w:rPr>
-          <w:t>-saude/ubs.csv.zip</w:t>
+          <w:t>http://repositorio.dados.gov.br/saude/unidades-saude/unidade-basica-saude/ubs.csv.zip</w:t>
         </w:r>
       </w:hyperlink>
       <w:r>
-        <w:t xml:space="preserve">. Implemente uma função que carrega os dados em uma lista, onde cada elemento da lista contém uma </w:t>
+        <w:t>. Primeiramente, implemente uma função</w:t>
+      </w:r>
+      <w:r>
+        <w:t xml:space="preserve"> que carrega os dados em uma lista, onde cada elemento da lista contém uma </w:t>
       </w:r>
       <w:proofErr w:type="spellStart"/>
       <w:r>
@@ -443,6 +490,9 @@
       </w:r>
       <w:proofErr w:type="spellStart"/>
       <w:r>
+        <w:rPr>
+          <w:i/>
+        </w:rPr>
         <w:t>tupla</w:t>
       </w:r>
       <w:proofErr w:type="spellEnd"/>
@@ -484,18 +534,24 @@
       </w:r>
       <w:proofErr w:type="spellEnd"/>
       <w:r>
-        <w:t xml:space="preserve"> e um salve os dados no servidor remoto do seu </w:t>
-      </w:r>
-      <w:proofErr w:type="spellStart"/>
-      <w:r>
-        <w:rPr>
-          <w:i/>
-        </w:rPr>
-        <w:t>fork</w:t>
-      </w:r>
-      <w:proofErr w:type="spellEnd"/>
-      <w:r>
-        <w:t xml:space="preserve"> do projeto original.</w:t>
+        <w:t xml:space="preserve"> seguido de um </w:t>
+      </w:r>
+      <w:proofErr w:type="spellStart"/>
+      <w:r>
+        <w:rPr>
+          <w:i/>
+        </w:rPr>
+        <w:t>push</w:t>
+      </w:r>
+      <w:proofErr w:type="spellEnd"/>
+      <w:r>
+        <w:t xml:space="preserve"> </w:t>
+      </w:r>
+      <w:r>
+        <w:t>para sincronizar o repositório local com o repositório remoto</w:t>
+      </w:r>
+      <w:r>
+        <w:t>.</w:t>
       </w:r>
     </w:p>
     <w:p>
@@ -533,7 +589,36 @@
       </w:r>
       <w:proofErr w:type="spellEnd"/>
       <w:r>
-        <w:t xml:space="preserve">, crie um método que recebe a lista produzida por </w:t>
+        <w:t>, crie um método</w:t>
+      </w:r>
+      <w:r>
+        <w:t xml:space="preserve"> (chamado de </w:t>
+      </w:r>
+      <w:proofErr w:type="spellStart"/>
+      <w:r>
+        <w:rPr>
+          <w:i/>
+        </w:rPr>
+        <w:t>create_</w:t>
+      </w:r>
+      <w:r>
+        <w:rPr>
+          <w:i/>
+        </w:rPr>
+        <w:t>cid</w:t>
+      </w:r>
+      <w:r>
+        <w:rPr>
+          <w:i/>
+        </w:rPr>
+        <w:t>cnes_index</w:t>
+      </w:r>
+      <w:proofErr w:type="spellEnd"/>
+      <w:r>
+        <w:t>)</w:t>
+      </w:r>
+      <w:r>
+        <w:t xml:space="preserve"> que recebe a lista produzida por </w:t>
       </w:r>
       <w:proofErr w:type="spellStart"/>
       <w:r>
@@ -544,7 +629,50 @@
       </w:r>
       <w:proofErr w:type="spellEnd"/>
       <w:r>
-        <w:t xml:space="preserve">, depois cria e retorna um dicionário que tem como chave o código do município concatenado com código CNES da unidade de saúde. O valor de cada elemento do dicionário é uma </w:t>
+        <w:t xml:space="preserve"> e</w:t>
+      </w:r>
+      <w:r>
+        <w:t>, com base nessa lista,</w:t>
+      </w:r>
+      <w:r>
+        <w:t xml:space="preserve"> retorna um dicionário que tem como chave o código do município concatenado com código CNES da unidade de saúde. O valor de cada elemento do dicionário é uma</w:t>
+      </w:r>
+      <w:r>
+        <w:t xml:space="preserve"> par </w:t>
+      </w:r>
+      <w:proofErr w:type="spellStart"/>
+      <w:proofErr w:type="gramStart"/>
+      <w:r>
+        <w:rPr>
+          <w:i/>
+        </w:rPr>
+        <w:t>chave:valor</w:t>
+      </w:r>
+      <w:proofErr w:type="spellEnd"/>
+      <w:proofErr w:type="gramEnd"/>
+      <w:r>
+        <w:t>, onde chave é a concatenação do código da cidade com o código CNES</w:t>
+      </w:r>
+      <w:r>
+        <w:rPr>
+          <w:i/>
+        </w:rPr>
+        <w:t xml:space="preserve"> </w:t>
+      </w:r>
+      <w:r>
+        <w:t xml:space="preserve">e </w:t>
+      </w:r>
+      <w:r>
+        <w:rPr>
+          <w:i/>
+        </w:rPr>
+        <w:t>valor</w:t>
+      </w:r>
+      <w:r>
+        <w:t xml:space="preserve"> é a</w:t>
+      </w:r>
+      <w:r>
+        <w:t xml:space="preserve"> </w:t>
       </w:r>
       <w:proofErr w:type="spellStart"/>
       <w:r>
@@ -555,7 +683,16 @@
       </w:r>
       <w:proofErr w:type="spellEnd"/>
       <w:r>
-        <w:t xml:space="preserve"> com da lista retornada pelo </w:t>
+        <w:t xml:space="preserve"> </w:t>
+      </w:r>
+      <w:r>
+        <w:t>da lista retornada pelo</w:t>
+      </w:r>
+      <w:r>
+        <w:t xml:space="preserve"> método</w:t>
+      </w:r>
+      <w:r>
+        <w:t xml:space="preserve"> </w:t>
       </w:r>
       <w:proofErr w:type="spellStart"/>
       <w:r>
@@ -566,13 +703,3376 @@
       </w:r>
       <w:proofErr w:type="spellEnd"/>
       <w:r>
-        <w:t>.</w:t>
+        <w:t xml:space="preserve"> que tenha o código da cidade e o código CNES</w:t>
+      </w:r>
+      <w:r>
+        <w:rPr>
+          <w:i/>
+        </w:rPr>
+        <w:t xml:space="preserve"> </w:t>
+      </w:r>
+      <w:r>
+        <w:t>correspondente ao código da chave.</w:t>
+      </w:r>
+      <w:r>
+        <w:t xml:space="preserve"> </w:t>
+      </w:r>
+    </w:p>
+    <w:p>
+      <w:pPr>
+        <w:pStyle w:val="PargrafodaLista"/>
+        <w:jc w:val="both"/>
+        <w:rPr>
+          <w:color w:val="FF0000"/>
+        </w:rPr>
+      </w:pPr>
+      <w:r>
+        <w:rPr>
+          <w:color w:val="FF0000"/>
+        </w:rPr>
+        <w:t>E</w:t>
+      </w:r>
+      <w:r>
+        <w:rPr>
+          <w:color w:val="FF0000"/>
+        </w:rPr>
+        <w:t>xemplo, suponha que o arquivo tenha os seguintes dados:</w:t>
+      </w:r>
+    </w:p>
+    <w:p>
+      <w:pPr>
+        <w:pStyle w:val="PargrafodaLista"/>
+        <w:jc w:val="both"/>
+      </w:pPr>
+      <w:bookmarkStart w:id="0" w:name="_GoBack"/>
+      <w:bookmarkEnd w:id="0"/>
+      <w:r>
+        <w:rPr>
+          <w:noProof/>
+          <w:lang w:eastAsia="pt-BR"/>
+        </w:rPr>
+        <mc:AlternateContent>
+          <mc:Choice Requires="wps">
+            <w:drawing>
+              <wp:anchor distT="0" distB="0" distL="114300" distR="114300" simplePos="0" relativeHeight="251659264" behindDoc="0" locked="0" layoutInCell="1" allowOverlap="1" wp14:anchorId="02869155" wp14:editId="73CFD84C">
+                <wp:simplePos x="0" y="0"/>
+                <wp:positionH relativeFrom="margin">
+                  <wp:align>left</wp:align>
+                </wp:positionH>
+                <wp:positionV relativeFrom="paragraph">
+                  <wp:posOffset>267672</wp:posOffset>
+                </wp:positionV>
+                <wp:extent cx="5677328" cy="2780522"/>
+                <wp:effectExtent l="0" t="0" r="19050" b="20320"/>
+                <wp:wrapNone/>
+                <wp:docPr id="1" name="Caixa de Texto 1"/>
+                <wp:cNvGraphicFramePr/>
+                <a:graphic xmlns:a="http://schemas.openxmlformats.org/drawingml/2006/main">
+                  <a:graphicData uri="http://schemas.microsoft.com/office/word/2010/wordprocessingShape">
+                    <wps:wsp>
+                      <wps:cNvSpPr txBox="1"/>
+                      <wps:spPr>
+                        <a:xfrm>
+                          <a:off x="0" y="0"/>
+                          <a:ext cx="5677328" cy="2780522"/>
+                        </a:xfrm>
+                        <a:prstGeom prst="rect">
+                          <a:avLst/>
+                        </a:prstGeom>
+                        <a:solidFill>
+                          <a:schemeClr val="lt1"/>
+                        </a:solidFill>
+                        <a:ln w="6350">
+                          <a:solidFill>
+                            <a:prstClr val="black"/>
+                          </a:solidFill>
+                        </a:ln>
+                      </wps:spPr>
+                      <wps:txbx>
+                        <w:txbxContent>
+                          <w:p>
+                            <w:pPr>
+                              <w:pStyle w:val="PargrafodaLista"/>
+                              <w:autoSpaceDE w:val="0"/>
+                              <w:autoSpaceDN w:val="0"/>
+                              <w:adjustRightInd w:val="0"/>
+                              <w:spacing w:after="0" w:line="240" w:lineRule="auto"/>
+                              <w:rPr>
+                                <w:rFonts w:ascii="Courier New" w:hAnsi="Courier New" w:cs="Courier New"/>
+                              </w:rPr>
+                            </w:pPr>
+                            <w:proofErr w:type="gramStart"/>
+                            <w:r>
+                              <w:rPr>
+                                <w:rFonts w:ascii="Courier New" w:hAnsi="Courier New" w:cs="Courier New"/>
+                              </w:rPr>
+                              <w:t>vlr</w:t>
+                            </w:r>
+                            <w:proofErr w:type="gramEnd"/>
+                            <w:r>
+                              <w:rPr>
+                                <w:rFonts w:ascii="Courier New" w:hAnsi="Courier New" w:cs="Courier New"/>
+                              </w:rPr>
+                              <w:t>_latitude,vlr_longitude,cod_munic,cod_cnes,nom_estab,dsc_endereco,dsc_bairro,dsc_cidade,dsc_telefone,dsc_estrut_fisic_ambiencia,dsc_adap_defic_fisic_idosos,dsc_equipamentos,dsc_medicamentos</w:t>
+                            </w:r>
+                          </w:p>
+                          <w:p>
+                            <w:pPr>
+                              <w:pStyle w:val="PargrafodaLista"/>
+                              <w:autoSpaceDE w:val="0"/>
+                              <w:autoSpaceDN w:val="0"/>
+                              <w:adjustRightInd w:val="0"/>
+                              <w:spacing w:after="0" w:line="240" w:lineRule="auto"/>
+                              <w:rPr>
+                                <w:rFonts w:ascii="Courier New" w:hAnsi="Courier New" w:cs="Courier New"/>
+                              </w:rPr>
+                            </w:pPr>
+                            <w:r>
+                              <w:rPr>
+                                <w:rFonts w:ascii="Courier New" w:hAnsi="Courier New" w:cs="Courier New"/>
+                              </w:rPr>
+                              <w:t>-10.</w:t>
+                            </w:r>
+                            <w:proofErr w:type="gramStart"/>
+                            <w:r>
+                              <w:rPr>
+                                <w:rFonts w:ascii="Courier New" w:hAnsi="Courier New" w:cs="Courier New"/>
+                              </w:rPr>
+                              <w:t>9112370014188,-</w:t>
+                            </w:r>
+                            <w:proofErr w:type="gramEnd"/>
+                            <w:r>
+                              <w:rPr>
+                                <w:rFonts w:ascii="Courier New" w:hAnsi="Courier New" w:cs="Courier New"/>
+                              </w:rPr>
+                              <w:t>37.0620775222768,280030,3492,US OSWALDO DE SOUZA,TV ADALTO BOTELHO,GETULIO VARGAS,Aracaju,79</w:t>
+                            </w:r>
+                            <w:r>
+                              <w:rPr>
+                                <w:rFonts w:ascii="Courier New" w:hAnsi="Courier New" w:cs="Courier New"/>
+                              </w:rPr>
+                              <w:t xml:space="preserve">31791326,Desempenho acima da </w:t>
+                            </w:r>
+                            <w:proofErr w:type="spellStart"/>
+                            <w:r>
+                              <w:rPr>
+                                <w:rFonts w:ascii="Courier New" w:hAnsi="Courier New" w:cs="Courier New"/>
+                              </w:rPr>
+                              <w:t>mé</w:t>
+                            </w:r>
+                            <w:r>
+                              <w:rPr>
+                                <w:rFonts w:ascii="Courier New" w:hAnsi="Courier New" w:cs="Courier New"/>
+                              </w:rPr>
+                              <w:t>d</w:t>
+                            </w:r>
+                            <w:r>
+                              <w:rPr>
+                                <w:rFonts w:ascii="Courier New" w:hAnsi="Courier New" w:cs="Courier New"/>
+                              </w:rPr>
+                              <w:t>ia,Desempenho</w:t>
+                            </w:r>
+                            <w:proofErr w:type="spellEnd"/>
+                            <w:r>
+                              <w:rPr>
+                                <w:rFonts w:ascii="Courier New" w:hAnsi="Courier New" w:cs="Courier New"/>
+                              </w:rPr>
+                              <w:t xml:space="preserve"> muito acima da </w:t>
+                            </w:r>
+                            <w:proofErr w:type="spellStart"/>
+                            <w:r>
+                              <w:rPr>
+                                <w:rFonts w:ascii="Courier New" w:hAnsi="Courier New" w:cs="Courier New"/>
+                              </w:rPr>
+                              <w:t>mé</w:t>
+                            </w:r>
+                            <w:r>
+                              <w:rPr>
+                                <w:rFonts w:ascii="Courier New" w:hAnsi="Courier New" w:cs="Courier New"/>
+                              </w:rPr>
+                              <w:t>dia,Desempenho</w:t>
+                            </w:r>
+                            <w:proofErr w:type="spellEnd"/>
+                            <w:r>
+                              <w:rPr>
+                                <w:rFonts w:ascii="Courier New" w:hAnsi="Courier New" w:cs="Courier New"/>
+                              </w:rPr>
+                              <w:t xml:space="preserve"> me</w:t>
+                            </w:r>
+                            <w:r>
+                              <w:rPr>
+                                <w:rFonts w:ascii="Courier New" w:hAnsi="Courier New" w:cs="Courier New"/>
+                              </w:rPr>
+                              <w:t xml:space="preserve">diano ou  um pouco abaixo da </w:t>
+                            </w:r>
+                            <w:proofErr w:type="spellStart"/>
+                            <w:r>
+                              <w:rPr>
+                                <w:rFonts w:ascii="Courier New" w:hAnsi="Courier New" w:cs="Courier New"/>
+                              </w:rPr>
+                              <w:t>média,Desempenho</w:t>
+                            </w:r>
+                            <w:proofErr w:type="spellEnd"/>
+                            <w:r>
+                              <w:rPr>
+                                <w:rFonts w:ascii="Courier New" w:hAnsi="Courier New" w:cs="Courier New"/>
+                              </w:rPr>
+                              <w:t xml:space="preserve"> acima da mé</w:t>
+                            </w:r>
+                            <w:r>
+                              <w:rPr>
+                                <w:rFonts w:ascii="Courier New" w:hAnsi="Courier New" w:cs="Courier New"/>
+                              </w:rPr>
+                              <w:t>dia</w:t>
+                            </w:r>
+                          </w:p>
+                          <w:p>
+                            <w:pPr>
+                              <w:pStyle w:val="PargrafodaLista"/>
+                              <w:autoSpaceDE w:val="0"/>
+                              <w:autoSpaceDN w:val="0"/>
+                              <w:adjustRightInd w:val="0"/>
+                              <w:spacing w:after="0" w:line="240" w:lineRule="auto"/>
+                              <w:rPr>
+                                <w:rFonts w:ascii="Courier New" w:hAnsi="Courier New" w:cs="Courier New"/>
+                              </w:rPr>
+                            </w:pPr>
+                            <w:r>
+                              <w:rPr>
+                                <w:rFonts w:ascii="Courier New" w:hAnsi="Courier New" w:cs="Courier New"/>
+                              </w:rPr>
+                              <w:t>-9.</w:t>
+                            </w:r>
+                            <w:proofErr w:type="gramStart"/>
+                            <w:r>
+                              <w:rPr>
+                                <w:rFonts w:ascii="Courier New" w:hAnsi="Courier New" w:cs="Courier New"/>
+                              </w:rPr>
+                              <w:t>48594331741306,-</w:t>
+                            </w:r>
+                            <w:proofErr w:type="gramEnd"/>
+                            <w:r>
+                              <w:rPr>
+                                <w:rFonts w:ascii="Courier New" w:hAnsi="Courier New" w:cs="Courier New"/>
+                              </w:rPr>
+                              <w:t>35.8575725555409,270770,6685315,USF ENFERMEIRO PEDRO JACINTO AREA 09,R 1</w:t>
+                            </w:r>
+                            <w:r>
+                              <w:rPr>
+                                <w:rFonts w:ascii="Courier New" w:hAnsi="Courier New" w:cs="Courier New"/>
+                              </w:rPr>
+                              <w:t xml:space="preserve">5 DE </w:t>
+                            </w:r>
+                            <w:proofErr w:type="spellStart"/>
+                            <w:r>
+                              <w:rPr>
+                                <w:rFonts w:ascii="Courier New" w:hAnsi="Courier New" w:cs="Courier New"/>
+                              </w:rPr>
+                              <w:t>AGOSTO,CENTRO,Rio</w:t>
+                            </w:r>
+                            <w:proofErr w:type="spellEnd"/>
+                            <w:r>
+                              <w:rPr>
+                                <w:rFonts w:ascii="Courier New" w:hAnsi="Courier New" w:cs="Courier New"/>
+                              </w:rPr>
+                              <w:t xml:space="preserve"> </w:t>
+                            </w:r>
+                            <w:proofErr w:type="spellStart"/>
+                            <w:r>
+                              <w:rPr>
+                                <w:rFonts w:ascii="Courier New" w:hAnsi="Courier New" w:cs="Courier New"/>
+                              </w:rPr>
+                              <w:t>Largo,Nã</w:t>
+                            </w:r>
+                            <w:r>
+                              <w:rPr>
+                                <w:rFonts w:ascii="Courier New" w:hAnsi="Courier New" w:cs="Courier New"/>
+                              </w:rPr>
+                              <w:t>o</w:t>
+                            </w:r>
+                            <w:proofErr w:type="spellEnd"/>
+                            <w:r>
+                              <w:rPr>
+                                <w:rFonts w:ascii="Courier New" w:hAnsi="Courier New" w:cs="Courier New"/>
+                              </w:rPr>
+                              <w:t xml:space="preserve"> se </w:t>
+                            </w:r>
+                            <w:proofErr w:type="spellStart"/>
+                            <w:r>
+                              <w:rPr>
+                                <w:rFonts w:ascii="Courier New" w:hAnsi="Courier New" w:cs="Courier New"/>
+                              </w:rPr>
+                              <w:t>aplica,Desempenho</w:t>
+                            </w:r>
+                            <w:proofErr w:type="spellEnd"/>
+                            <w:r>
+                              <w:rPr>
+                                <w:rFonts w:ascii="Courier New" w:hAnsi="Courier New" w:cs="Courier New"/>
+                              </w:rPr>
+                              <w:t xml:space="preserve"> me</w:t>
+                            </w:r>
+                            <w:r>
+                              <w:rPr>
+                                <w:rFonts w:ascii="Courier New" w:hAnsi="Courier New" w:cs="Courier New"/>
+                              </w:rPr>
+                              <w:t xml:space="preserve">diano ou  um pouco abaixo da </w:t>
+                            </w:r>
+                            <w:proofErr w:type="spellStart"/>
+                            <w:r>
+                              <w:rPr>
+                                <w:rFonts w:ascii="Courier New" w:hAnsi="Courier New" w:cs="Courier New"/>
+                              </w:rPr>
+                              <w:t>mé</w:t>
+                            </w:r>
+                            <w:r>
+                              <w:rPr>
+                                <w:rFonts w:ascii="Courier New" w:hAnsi="Courier New" w:cs="Courier New"/>
+                              </w:rPr>
+                              <w:t>dia,Desempenho</w:t>
+                            </w:r>
+                            <w:proofErr w:type="spellEnd"/>
+                            <w:r>
+                              <w:rPr>
+                                <w:rFonts w:ascii="Courier New" w:hAnsi="Courier New" w:cs="Courier New"/>
+                              </w:rPr>
+                              <w:t xml:space="preserve"> me</w:t>
+                            </w:r>
+                            <w:r>
+                              <w:rPr>
+                                <w:rFonts w:ascii="Courier New" w:hAnsi="Courier New" w:cs="Courier New"/>
+                              </w:rPr>
+                              <w:t xml:space="preserve">diano ou  um pouco abaixo da </w:t>
+                            </w:r>
+                            <w:proofErr w:type="spellStart"/>
+                            <w:r>
+                              <w:rPr>
+                                <w:rFonts w:ascii="Courier New" w:hAnsi="Courier New" w:cs="Courier New"/>
+                              </w:rPr>
+                              <w:t>mé</w:t>
+                            </w:r>
+                            <w:r>
+                              <w:rPr>
+                                <w:rFonts w:ascii="Courier New" w:hAnsi="Courier New" w:cs="Courier New"/>
+                              </w:rPr>
+                              <w:t>dia,Desempenho</w:t>
+                            </w:r>
+                            <w:proofErr w:type="spellEnd"/>
+                            <w:r>
+                              <w:rPr>
+                                <w:rFonts w:ascii="Courier New" w:hAnsi="Courier New" w:cs="Courier New"/>
+                              </w:rPr>
+                              <w:t xml:space="preserve"> mediano ou  </w:t>
+                            </w:r>
+                            <w:r>
+                              <w:rPr>
+                                <w:rFonts w:ascii="Courier New" w:hAnsi="Courier New" w:cs="Courier New"/>
+                              </w:rPr>
+                              <w:t xml:space="preserve">um pouco abaixo da </w:t>
+                            </w:r>
+                            <w:proofErr w:type="spellStart"/>
+                            <w:r>
+                              <w:rPr>
+                                <w:rFonts w:ascii="Courier New" w:hAnsi="Courier New" w:cs="Courier New"/>
+                              </w:rPr>
+                              <w:t>mé</w:t>
+                            </w:r>
+                            <w:r>
+                              <w:rPr>
+                                <w:rFonts w:ascii="Courier New" w:hAnsi="Courier New" w:cs="Courier New"/>
+                              </w:rPr>
+                              <w:t>dia,Desempenho</w:t>
+                            </w:r>
+                            <w:proofErr w:type="spellEnd"/>
+                            <w:r>
+                              <w:rPr>
+                                <w:rFonts w:ascii="Courier New" w:hAnsi="Courier New" w:cs="Courier New"/>
+                              </w:rPr>
+                              <w:t xml:space="preserve"> me</w:t>
+                            </w:r>
+                            <w:r>
+                              <w:rPr>
+                                <w:rFonts w:ascii="Courier New" w:hAnsi="Courier New" w:cs="Courier New"/>
+                              </w:rPr>
+                              <w:t>diano ou  um pouco abaixo da mé</w:t>
+                            </w:r>
+                            <w:r>
+                              <w:rPr>
+                                <w:rFonts w:ascii="Courier New" w:hAnsi="Courier New" w:cs="Courier New"/>
+                              </w:rPr>
+                              <w:t>dia</w:t>
+                            </w:r>
+                          </w:p>
+                          <w:p/>
+                        </w:txbxContent>
+                      </wps:txbx>
+                      <wps:bodyPr rot="0" spcFirstLastPara="0" vertOverflow="overflow" horzOverflow="overflow" vert="horz" wrap="square" lIns="91440" tIns="45720" rIns="91440" bIns="45720" numCol="1" spcCol="0" rtlCol="0" fromWordArt="0" anchor="t" anchorCtr="0" forceAA="0" compatLnSpc="1">
+                        <a:prstTxWarp prst="textNoShape">
+                          <a:avLst/>
+                        </a:prstTxWarp>
+                        <a:noAutofit/>
+                      </wps:bodyPr>
+                    </wps:wsp>
+                  </a:graphicData>
+                </a:graphic>
+                <wp14:sizeRelH relativeFrom="margin">
+                  <wp14:pctWidth>0</wp14:pctWidth>
+                </wp14:sizeRelH>
+                <wp14:sizeRelV relativeFrom="margin">
+                  <wp14:pctHeight>0</wp14:pctHeight>
+                </wp14:sizeRelV>
+              </wp:anchor>
+            </w:drawing>
+          </mc:Choice>
+          <mc:Fallback>
+            <w:pict>
+              <v:shapetype w14:anchorId="02869155" id="_x0000_t202" coordsize="21600,21600" o:spt="202" path="m,l,21600r21600,l21600,xe">
+                <v:stroke joinstyle="miter"/>
+                <v:path gradientshapeok="t" o:connecttype="rect"/>
+              </v:shapetype>
+              <v:shape id="Caixa de Texto 1" o:spid="_x0000_s1026" type="#_x0000_t202" style="position:absolute;left:0;text-align:left;margin-left:0;margin-top:21.1pt;width:447.05pt;height:218.95pt;z-index:251659264;visibility:visible;mso-wrap-style:square;mso-width-percent:0;mso-height-percent:0;mso-wrap-distance-left:9pt;mso-wrap-distance-top:0;mso-wrap-distance-right:9pt;mso-wrap-distance-bottom:0;mso-position-horizontal:left;mso-position-horizontal-relative:margin;mso-position-vertical:absolute;mso-position-vertical-relative:text;mso-width-percent:0;mso-height-percent:0;mso-width-relative:margin;mso-height-relative:margin;v-text-anchor:top" o:gfxdata="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" fillcolor="white [3201]" strokeweight=".5pt">
+                <v:textbox>
+                  <w:txbxContent>
+                    <w:p>
+                      <w:pPr>
+                        <w:pStyle w:val="PargrafodaLista"/>
+                        <w:autoSpaceDE w:val="0"/>
+                        <w:autoSpaceDN w:val="0"/>
+                        <w:adjustRightInd w:val="0"/>
+                        <w:spacing w:after="0" w:line="240" w:lineRule="auto"/>
+                        <w:rPr>
+                          <w:rFonts w:ascii="Courier New" w:hAnsi="Courier New" w:cs="Courier New"/>
+                        </w:rPr>
+                      </w:pPr>
+                      <w:proofErr w:type="gramStart"/>
+                      <w:r>
+                        <w:rPr>
+                          <w:rFonts w:ascii="Courier New" w:hAnsi="Courier New" w:cs="Courier New"/>
+                        </w:rPr>
+                        <w:t>vlr</w:t>
+                      </w:r>
+                      <w:proofErr w:type="gramEnd"/>
+                      <w:r>
+                        <w:rPr>
+                          <w:rFonts w:ascii="Courier New" w:hAnsi="Courier New" w:cs="Courier New"/>
+                        </w:rPr>
+                        <w:t>_latitude,vlr_longitude,cod_munic,cod_cnes,nom_estab,dsc_endereco,dsc_bairro,dsc_cidade,dsc_telefone,dsc_estrut_fisic_ambiencia,dsc_adap_defic_fisic_idosos,dsc_equipamentos,dsc_medicamentos</w:t>
+                      </w:r>
+                    </w:p>
+                    <w:p>
+                      <w:pPr>
+                        <w:pStyle w:val="PargrafodaLista"/>
+                        <w:autoSpaceDE w:val="0"/>
+                        <w:autoSpaceDN w:val="0"/>
+                        <w:adjustRightInd w:val="0"/>
+                        <w:spacing w:after="0" w:line="240" w:lineRule="auto"/>
+                        <w:rPr>
+                          <w:rFonts w:ascii="Courier New" w:hAnsi="Courier New" w:cs="Courier New"/>
+                        </w:rPr>
+                      </w:pPr>
+                      <w:r>
+                        <w:rPr>
+                          <w:rFonts w:ascii="Courier New" w:hAnsi="Courier New" w:cs="Courier New"/>
+                        </w:rPr>
+                        <w:t>-10.</w:t>
+                      </w:r>
+                      <w:proofErr w:type="gramStart"/>
+                      <w:r>
+                        <w:rPr>
+                          <w:rFonts w:ascii="Courier New" w:hAnsi="Courier New" w:cs="Courier New"/>
+                        </w:rPr>
+                        <w:t>9112370014188,-</w:t>
+                      </w:r>
+                      <w:proofErr w:type="gramEnd"/>
+                      <w:r>
+                        <w:rPr>
+                          <w:rFonts w:ascii="Courier New" w:hAnsi="Courier New" w:cs="Courier New"/>
+                        </w:rPr>
+                        <w:t>37.0620775222768,280030,3492,US OSWALDO DE SOUZA,TV ADALTO BOTELHO,GETULIO VARGAS,Aracaju,79</w:t>
+                      </w:r>
+                      <w:r>
+                        <w:rPr>
+                          <w:rFonts w:ascii="Courier New" w:hAnsi="Courier New" w:cs="Courier New"/>
+                        </w:rPr>
+                        <w:t xml:space="preserve">31791326,Desempenho acima da </w:t>
+                      </w:r>
+                      <w:proofErr w:type="spellStart"/>
+                      <w:r>
+                        <w:rPr>
+                          <w:rFonts w:ascii="Courier New" w:hAnsi="Courier New" w:cs="Courier New"/>
+                        </w:rPr>
+                        <w:t>mé</w:t>
+                      </w:r>
+                      <w:r>
+                        <w:rPr>
+                          <w:rFonts w:ascii="Courier New" w:hAnsi="Courier New" w:cs="Courier New"/>
+                        </w:rPr>
+                        <w:t>d</w:t>
+                      </w:r>
+                      <w:r>
+                        <w:rPr>
+                          <w:rFonts w:ascii="Courier New" w:hAnsi="Courier New" w:cs="Courier New"/>
+                        </w:rPr>
+                        <w:t>ia,Desempenho</w:t>
+                      </w:r>
+                      <w:proofErr w:type="spellEnd"/>
+                      <w:r>
+                        <w:rPr>
+                          <w:rFonts w:ascii="Courier New" w:hAnsi="Courier New" w:cs="Courier New"/>
+                        </w:rPr>
+                        <w:t xml:space="preserve"> muito acima da </w:t>
+                      </w:r>
+                      <w:proofErr w:type="spellStart"/>
+                      <w:r>
+                        <w:rPr>
+                          <w:rFonts w:ascii="Courier New" w:hAnsi="Courier New" w:cs="Courier New"/>
+                        </w:rPr>
+                        <w:t>mé</w:t>
+                      </w:r>
+                      <w:r>
+                        <w:rPr>
+                          <w:rFonts w:ascii="Courier New" w:hAnsi="Courier New" w:cs="Courier New"/>
+                        </w:rPr>
+                        <w:t>dia,Desempenho</w:t>
+                      </w:r>
+                      <w:proofErr w:type="spellEnd"/>
+                      <w:r>
+                        <w:rPr>
+                          <w:rFonts w:ascii="Courier New" w:hAnsi="Courier New" w:cs="Courier New"/>
+                        </w:rPr>
+                        <w:t xml:space="preserve"> me</w:t>
+                      </w:r>
+                      <w:r>
+                        <w:rPr>
+                          <w:rFonts w:ascii="Courier New" w:hAnsi="Courier New" w:cs="Courier New"/>
+                        </w:rPr>
+                        <w:t xml:space="preserve">diano ou  um pouco abaixo da </w:t>
+                      </w:r>
+                      <w:proofErr w:type="spellStart"/>
+                      <w:r>
+                        <w:rPr>
+                          <w:rFonts w:ascii="Courier New" w:hAnsi="Courier New" w:cs="Courier New"/>
+                        </w:rPr>
+                        <w:t>média,Desempenho</w:t>
+                      </w:r>
+                      <w:proofErr w:type="spellEnd"/>
+                      <w:r>
+                        <w:rPr>
+                          <w:rFonts w:ascii="Courier New" w:hAnsi="Courier New" w:cs="Courier New"/>
+                        </w:rPr>
+                        <w:t xml:space="preserve"> acima da mé</w:t>
+                      </w:r>
+                      <w:r>
+                        <w:rPr>
+                          <w:rFonts w:ascii="Courier New" w:hAnsi="Courier New" w:cs="Courier New"/>
+                        </w:rPr>
+                        <w:t>dia</w:t>
+                      </w:r>
+                    </w:p>
+                    <w:p>
+                      <w:pPr>
+                        <w:pStyle w:val="PargrafodaLista"/>
+                        <w:autoSpaceDE w:val="0"/>
+                        <w:autoSpaceDN w:val="0"/>
+                        <w:adjustRightInd w:val="0"/>
+                        <w:spacing w:after="0" w:line="240" w:lineRule="auto"/>
+                        <w:rPr>
+                          <w:rFonts w:ascii="Courier New" w:hAnsi="Courier New" w:cs="Courier New"/>
+                        </w:rPr>
+                      </w:pPr>
+                      <w:r>
+                        <w:rPr>
+                          <w:rFonts w:ascii="Courier New" w:hAnsi="Courier New" w:cs="Courier New"/>
+                        </w:rPr>
+                        <w:t>-9.</w:t>
+                      </w:r>
+                      <w:proofErr w:type="gramStart"/>
+                      <w:r>
+                        <w:rPr>
+                          <w:rFonts w:ascii="Courier New" w:hAnsi="Courier New" w:cs="Courier New"/>
+                        </w:rPr>
+                        <w:t>48594331741306,-</w:t>
+                      </w:r>
+                      <w:proofErr w:type="gramEnd"/>
+                      <w:r>
+                        <w:rPr>
+                          <w:rFonts w:ascii="Courier New" w:hAnsi="Courier New" w:cs="Courier New"/>
+                        </w:rPr>
+                        <w:t>35.8575725555409,270770,6685315,USF ENFERMEIRO PEDRO JACINTO AREA 09,R 1</w:t>
+                      </w:r>
+                      <w:r>
+                        <w:rPr>
+                          <w:rFonts w:ascii="Courier New" w:hAnsi="Courier New" w:cs="Courier New"/>
+                        </w:rPr>
+                        <w:t xml:space="preserve">5 DE </w:t>
+                      </w:r>
+                      <w:proofErr w:type="spellStart"/>
+                      <w:r>
+                        <w:rPr>
+                          <w:rFonts w:ascii="Courier New" w:hAnsi="Courier New" w:cs="Courier New"/>
+                        </w:rPr>
+                        <w:t>AGOSTO,CENTRO,Rio</w:t>
+                      </w:r>
+                      <w:proofErr w:type="spellEnd"/>
+                      <w:r>
+                        <w:rPr>
+                          <w:rFonts w:ascii="Courier New" w:hAnsi="Courier New" w:cs="Courier New"/>
+                        </w:rPr>
+                        <w:t xml:space="preserve"> </w:t>
+                      </w:r>
+                      <w:proofErr w:type="spellStart"/>
+                      <w:r>
+                        <w:rPr>
+                          <w:rFonts w:ascii="Courier New" w:hAnsi="Courier New" w:cs="Courier New"/>
+                        </w:rPr>
+                        <w:t>Largo,Nã</w:t>
+                      </w:r>
+                      <w:r>
+                        <w:rPr>
+                          <w:rFonts w:ascii="Courier New" w:hAnsi="Courier New" w:cs="Courier New"/>
+                        </w:rPr>
+                        <w:t>o</w:t>
+                      </w:r>
+                      <w:proofErr w:type="spellEnd"/>
+                      <w:r>
+                        <w:rPr>
+                          <w:rFonts w:ascii="Courier New" w:hAnsi="Courier New" w:cs="Courier New"/>
+                        </w:rPr>
+                        <w:t xml:space="preserve"> se </w:t>
+                      </w:r>
+                      <w:proofErr w:type="spellStart"/>
+                      <w:r>
+                        <w:rPr>
+                          <w:rFonts w:ascii="Courier New" w:hAnsi="Courier New" w:cs="Courier New"/>
+                        </w:rPr>
+                        <w:t>aplica,Desempenho</w:t>
+                      </w:r>
+                      <w:proofErr w:type="spellEnd"/>
+                      <w:r>
+                        <w:rPr>
+                          <w:rFonts w:ascii="Courier New" w:hAnsi="Courier New" w:cs="Courier New"/>
+                        </w:rPr>
+                        <w:t xml:space="preserve"> me</w:t>
+                      </w:r>
+                      <w:r>
+                        <w:rPr>
+                          <w:rFonts w:ascii="Courier New" w:hAnsi="Courier New" w:cs="Courier New"/>
+                        </w:rPr>
+                        <w:t xml:space="preserve">diano ou  um pouco abaixo da </w:t>
+                      </w:r>
+                      <w:proofErr w:type="spellStart"/>
+                      <w:r>
+                        <w:rPr>
+                          <w:rFonts w:ascii="Courier New" w:hAnsi="Courier New" w:cs="Courier New"/>
+                        </w:rPr>
+                        <w:t>mé</w:t>
+                      </w:r>
+                      <w:r>
+                        <w:rPr>
+                          <w:rFonts w:ascii="Courier New" w:hAnsi="Courier New" w:cs="Courier New"/>
+                        </w:rPr>
+                        <w:t>dia,Desempenho</w:t>
+                      </w:r>
+                      <w:proofErr w:type="spellEnd"/>
+                      <w:r>
+                        <w:rPr>
+                          <w:rFonts w:ascii="Courier New" w:hAnsi="Courier New" w:cs="Courier New"/>
+                        </w:rPr>
+                        <w:t xml:space="preserve"> me</w:t>
+                      </w:r>
+                      <w:r>
+                        <w:rPr>
+                          <w:rFonts w:ascii="Courier New" w:hAnsi="Courier New" w:cs="Courier New"/>
+                        </w:rPr>
+                        <w:t xml:space="preserve">diano ou  um pouco abaixo da </w:t>
+                      </w:r>
+                      <w:proofErr w:type="spellStart"/>
+                      <w:r>
+                        <w:rPr>
+                          <w:rFonts w:ascii="Courier New" w:hAnsi="Courier New" w:cs="Courier New"/>
+                        </w:rPr>
+                        <w:t>mé</w:t>
+                      </w:r>
+                      <w:r>
+                        <w:rPr>
+                          <w:rFonts w:ascii="Courier New" w:hAnsi="Courier New" w:cs="Courier New"/>
+                        </w:rPr>
+                        <w:t>dia,Desempenho</w:t>
+                      </w:r>
+                      <w:proofErr w:type="spellEnd"/>
+                      <w:r>
+                        <w:rPr>
+                          <w:rFonts w:ascii="Courier New" w:hAnsi="Courier New" w:cs="Courier New"/>
+                        </w:rPr>
+                        <w:t xml:space="preserve"> mediano ou  </w:t>
+                      </w:r>
+                      <w:r>
+                        <w:rPr>
+                          <w:rFonts w:ascii="Courier New" w:hAnsi="Courier New" w:cs="Courier New"/>
+                        </w:rPr>
+                        <w:t xml:space="preserve">um pouco abaixo da </w:t>
+                      </w:r>
+                      <w:proofErr w:type="spellStart"/>
+                      <w:r>
+                        <w:rPr>
+                          <w:rFonts w:ascii="Courier New" w:hAnsi="Courier New" w:cs="Courier New"/>
+                        </w:rPr>
+                        <w:t>mé</w:t>
+                      </w:r>
+                      <w:r>
+                        <w:rPr>
+                          <w:rFonts w:ascii="Courier New" w:hAnsi="Courier New" w:cs="Courier New"/>
+                        </w:rPr>
+                        <w:t>dia,Desempenho</w:t>
+                      </w:r>
+                      <w:proofErr w:type="spellEnd"/>
+                      <w:r>
+                        <w:rPr>
+                          <w:rFonts w:ascii="Courier New" w:hAnsi="Courier New" w:cs="Courier New"/>
+                        </w:rPr>
+                        <w:t xml:space="preserve"> me</w:t>
+                      </w:r>
+                      <w:r>
+                        <w:rPr>
+                          <w:rFonts w:ascii="Courier New" w:hAnsi="Courier New" w:cs="Courier New"/>
+                        </w:rPr>
+                        <w:t>diano ou  um pouco abaixo da mé</w:t>
+                      </w:r>
+                      <w:r>
+                        <w:rPr>
+                          <w:rFonts w:ascii="Courier New" w:hAnsi="Courier New" w:cs="Courier New"/>
+                        </w:rPr>
+                        <w:t>dia</w:t>
+                      </w:r>
+                    </w:p>
+                    <w:p/>
+                  </w:txbxContent>
+                </v:textbox>
+                <w10:wrap anchorx="margin"/>
+              </v:shape>
+            </w:pict>
+          </mc:Fallback>
+        </mc:AlternateContent>
       </w:r>
     </w:p>
     <w:p>
       <w:pPr>
         <w:jc w:val="both"/>
       </w:pPr>
+    </w:p>
+    <w:p>
+      <w:pPr>
+        <w:jc w:val="both"/>
+      </w:pPr>
+    </w:p>
+    <w:p>
+      <w:pPr>
+        <w:jc w:val="both"/>
+      </w:pPr>
+    </w:p>
+    <w:p>
+      <w:pPr>
+        <w:jc w:val="both"/>
+      </w:pPr>
+    </w:p>
+    <w:p>
+      <w:pPr>
+        <w:jc w:val="both"/>
+      </w:pPr>
+    </w:p>
+    <w:p>
+      <w:pPr>
+        <w:jc w:val="both"/>
+      </w:pPr>
+    </w:p>
+    <w:p>
+      <w:pPr>
+        <w:jc w:val="both"/>
+      </w:pPr>
+    </w:p>
+    <w:p>
+      <w:pPr>
+        <w:jc w:val="both"/>
+      </w:pPr>
+    </w:p>
+    <w:p>
+      <w:pPr>
+        <w:jc w:val="both"/>
+      </w:pPr>
+    </w:p>
+    <w:p>
+      <w:pPr>
+        <w:jc w:val="both"/>
+        <w:rPr>
+          <w:color w:val="FF0000"/>
+        </w:rPr>
+      </w:pPr>
+      <w:r>
+        <w:rPr>
+          <w:color w:val="FF0000"/>
+        </w:rPr>
+        <w:t>Este arquivo tem 3 linhas.</w:t>
+      </w:r>
+    </w:p>
+    <w:p>
+      <w:pPr>
+        <w:pStyle w:val="PargrafodaLista"/>
+        <w:autoSpaceDE w:val="0"/>
+        <w:autoSpaceDN w:val="0"/>
+        <w:adjustRightInd w:val="0"/>
+        <w:spacing w:after="0" w:line="240" w:lineRule="auto"/>
+        <w:rPr>
+          <w:rFonts w:ascii="Courier New" w:hAnsi="Courier New" w:cs="Courier New"/>
+        </w:rPr>
+      </w:pPr>
+      <w:r>
+        <w:t xml:space="preserve">Linha 1: </w:t>
+      </w:r>
+      <w:r>
+        <w:rPr>
+          <w:rFonts w:ascii="Courier New" w:hAnsi="Courier New" w:cs="Courier New"/>
+        </w:rPr>
+        <w:t>vlr_</w:t>
+      </w:r>
+      <w:proofErr w:type="gramStart"/>
+      <w:r>
+        <w:rPr>
+          <w:rFonts w:ascii="Courier New" w:hAnsi="Courier New" w:cs="Courier New"/>
+        </w:rPr>
+        <w:t>latitude,vlr</w:t>
+      </w:r>
+      <w:proofErr w:type="gramEnd"/>
+      <w:r>
+        <w:rPr>
+          <w:rFonts w:ascii="Courier New" w:hAnsi="Courier New" w:cs="Courier New"/>
+        </w:rPr>
+        <w:t>_longitude,cod_munic,cod_cnes,nom_estab,dsc_endereco,dsc_bairro,dsc_cidade,dsc_telefone,dsc_estrut_fisic_ambiencia,dsc_adap_defic_fisic_idosos,dsc_equipamentos,dsc_medicamentos</w:t>
+      </w:r>
+    </w:p>
+    <w:p>
+      <w:pPr>
+        <w:jc w:val="both"/>
+      </w:pPr>
+      <w:r>
+        <w:tab/>
+        <w:t>Linha 2:</w:t>
+      </w:r>
+    </w:p>
+    <w:p>
+      <w:pPr>
+        <w:ind w:left="708"/>
+        <w:jc w:val="both"/>
+        <w:rPr>
+          <w:rFonts w:ascii="Courier New" w:hAnsi="Courier New" w:cs="Courier New"/>
+        </w:rPr>
+      </w:pPr>
+      <w:r>
+        <w:rPr>
+          <w:rFonts w:ascii="Courier New" w:hAnsi="Courier New" w:cs="Courier New"/>
+        </w:rPr>
+        <w:t>-10.</w:t>
+      </w:r>
+      <w:proofErr w:type="gramStart"/>
+      <w:r>
+        <w:rPr>
+          <w:rFonts w:ascii="Courier New" w:hAnsi="Courier New" w:cs="Courier New"/>
+        </w:rPr>
+        <w:t>9112370014188,-</w:t>
+      </w:r>
+      <w:proofErr w:type="gramEnd"/>
+      <w:r>
+        <w:rPr>
+          <w:rFonts w:ascii="Courier New" w:hAnsi="Courier New" w:cs="Courier New"/>
+        </w:rPr>
+        <w:t>37.0620775222768,280030,3492,US OSWALDO DE SOUZA,TV ADALTO BOTELHO,GETULIO VARGAS,Aracaju,79</w:t>
+      </w:r>
+      <w:r>
+        <w:rPr>
+          <w:rFonts w:ascii="Courier New" w:hAnsi="Courier New" w:cs="Courier New"/>
+        </w:rPr>
+        <w:t xml:space="preserve">31791326,Desempenho acima da </w:t>
+      </w:r>
+      <w:proofErr w:type="spellStart"/>
+      <w:r>
+        <w:rPr>
+          <w:rFonts w:ascii="Courier New" w:hAnsi="Courier New" w:cs="Courier New"/>
+        </w:rPr>
+        <w:t>mé</w:t>
+      </w:r>
+      <w:r>
+        <w:rPr>
+          <w:rFonts w:ascii="Courier New" w:hAnsi="Courier New" w:cs="Courier New"/>
+        </w:rPr>
+        <w:t>d</w:t>
+      </w:r>
+      <w:r>
+        <w:rPr>
+          <w:rFonts w:ascii="Courier New" w:hAnsi="Courier New" w:cs="Courier New"/>
+        </w:rPr>
+        <w:t>ia,Desempenho</w:t>
+      </w:r>
+      <w:proofErr w:type="spellEnd"/>
+      <w:r>
+        <w:rPr>
+          <w:rFonts w:ascii="Courier New" w:hAnsi="Courier New" w:cs="Courier New"/>
+        </w:rPr>
+        <w:t xml:space="preserve"> muito acima da </w:t>
+      </w:r>
+      <w:proofErr w:type="spellStart"/>
+      <w:r>
+        <w:rPr>
+          <w:rFonts w:ascii="Courier New" w:hAnsi="Courier New" w:cs="Courier New"/>
+        </w:rPr>
+        <w:t>mé</w:t>
+      </w:r>
+      <w:r>
+        <w:rPr>
+          <w:rFonts w:ascii="Courier New" w:hAnsi="Courier New" w:cs="Courier New"/>
+        </w:rPr>
+        <w:t>dia,Desempenho</w:t>
+      </w:r>
+      <w:proofErr w:type="spellEnd"/>
+      <w:r>
+        <w:rPr>
+          <w:rFonts w:ascii="Courier New" w:hAnsi="Courier New" w:cs="Courier New"/>
+        </w:rPr>
+        <w:t xml:space="preserve"> me</w:t>
+      </w:r>
+      <w:r>
+        <w:rPr>
+          <w:rFonts w:ascii="Courier New" w:hAnsi="Courier New" w:cs="Courier New"/>
+        </w:rPr>
+        <w:t xml:space="preserve">diano ou  um pouco abaixo da </w:t>
+      </w:r>
+      <w:proofErr w:type="spellStart"/>
+      <w:r>
+        <w:rPr>
+          <w:rFonts w:ascii="Courier New" w:hAnsi="Courier New" w:cs="Courier New"/>
+        </w:rPr>
+        <w:t>média,Desempenho</w:t>
+      </w:r>
+      <w:proofErr w:type="spellEnd"/>
+      <w:r>
+        <w:rPr>
+          <w:rFonts w:ascii="Courier New" w:hAnsi="Courier New" w:cs="Courier New"/>
+        </w:rPr>
+        <w:t xml:space="preserve"> acima da mé</w:t>
+      </w:r>
+      <w:r>
+        <w:rPr>
+          <w:rFonts w:ascii="Courier New" w:hAnsi="Courier New" w:cs="Courier New"/>
+        </w:rPr>
+        <w:t>dia</w:t>
+      </w:r>
+    </w:p>
+    <w:p>
+      <w:pPr>
+        <w:ind w:firstLine="708"/>
+        <w:jc w:val="both"/>
+      </w:pPr>
+      <w:r>
+        <w:t>Linha 3:</w:t>
+      </w:r>
+    </w:p>
+    <w:p>
+      <w:pPr>
+        <w:pStyle w:val="PargrafodaLista"/>
+        <w:autoSpaceDE w:val="0"/>
+        <w:autoSpaceDN w:val="0"/>
+        <w:adjustRightInd w:val="0"/>
+        <w:spacing w:after="0" w:line="240" w:lineRule="auto"/>
+        <w:rPr>
+          <w:rFonts w:ascii="Courier New" w:hAnsi="Courier New" w:cs="Courier New"/>
+        </w:rPr>
+      </w:pPr>
+      <w:r>
+        <w:rPr>
+          <w:rFonts w:ascii="Courier New" w:hAnsi="Courier New" w:cs="Courier New"/>
+        </w:rPr>
+        <w:t>-9.</w:t>
+      </w:r>
+      <w:proofErr w:type="gramStart"/>
+      <w:r>
+        <w:rPr>
+          <w:rFonts w:ascii="Courier New" w:hAnsi="Courier New" w:cs="Courier New"/>
+        </w:rPr>
+        <w:t>48594331741306,-</w:t>
+      </w:r>
+      <w:proofErr w:type="gramEnd"/>
+      <w:r>
+        <w:rPr>
+          <w:rFonts w:ascii="Courier New" w:hAnsi="Courier New" w:cs="Courier New"/>
+        </w:rPr>
+        <w:t>35.8575725555409,270770,6685315,USF ENFERMEIRO PEDRO JACINTO AREA 09,R 1</w:t>
+      </w:r>
+      <w:r>
+        <w:rPr>
+          <w:rFonts w:ascii="Courier New" w:hAnsi="Courier New" w:cs="Courier New"/>
+        </w:rPr>
+        <w:t xml:space="preserve">5 DE </w:t>
+      </w:r>
+      <w:proofErr w:type="spellStart"/>
+      <w:r>
+        <w:rPr>
+          <w:rFonts w:ascii="Courier New" w:hAnsi="Courier New" w:cs="Courier New"/>
+        </w:rPr>
+        <w:t>AGOSTO,CENTRO,Rio</w:t>
+      </w:r>
+      <w:proofErr w:type="spellEnd"/>
+      <w:r>
+        <w:rPr>
+          <w:rFonts w:ascii="Courier New" w:hAnsi="Courier New" w:cs="Courier New"/>
+        </w:rPr>
+        <w:t xml:space="preserve"> </w:t>
+      </w:r>
+      <w:proofErr w:type="spellStart"/>
+      <w:r>
+        <w:rPr>
+          <w:rFonts w:ascii="Courier New" w:hAnsi="Courier New" w:cs="Courier New"/>
+        </w:rPr>
+        <w:t>Largo,Nã</w:t>
+      </w:r>
+      <w:r>
+        <w:rPr>
+          <w:rFonts w:ascii="Courier New" w:hAnsi="Courier New" w:cs="Courier New"/>
+        </w:rPr>
+        <w:t>o</w:t>
+      </w:r>
+      <w:proofErr w:type="spellEnd"/>
+      <w:r>
+        <w:rPr>
+          <w:rFonts w:ascii="Courier New" w:hAnsi="Courier New" w:cs="Courier New"/>
+        </w:rPr>
+        <w:t xml:space="preserve"> se </w:t>
+      </w:r>
+      <w:proofErr w:type="spellStart"/>
+      <w:r>
+        <w:rPr>
+          <w:rFonts w:ascii="Courier New" w:hAnsi="Courier New" w:cs="Courier New"/>
+        </w:rPr>
+        <w:t>aplica,Desempenho</w:t>
+      </w:r>
+      <w:proofErr w:type="spellEnd"/>
+      <w:r>
+        <w:rPr>
+          <w:rFonts w:ascii="Courier New" w:hAnsi="Courier New" w:cs="Courier New"/>
+        </w:rPr>
+        <w:t xml:space="preserve"> me</w:t>
+      </w:r>
+      <w:r>
+        <w:rPr>
+          <w:rFonts w:ascii="Courier New" w:hAnsi="Courier New" w:cs="Courier New"/>
+        </w:rPr>
+        <w:t xml:space="preserve">diano ou  um pouco abaixo da </w:t>
+      </w:r>
+      <w:proofErr w:type="spellStart"/>
+      <w:r>
+        <w:rPr>
+          <w:rFonts w:ascii="Courier New" w:hAnsi="Courier New" w:cs="Courier New"/>
+        </w:rPr>
+        <w:t>mé</w:t>
+      </w:r>
+      <w:r>
+        <w:rPr>
+          <w:rFonts w:ascii="Courier New" w:hAnsi="Courier New" w:cs="Courier New"/>
+        </w:rPr>
+        <w:t>dia,Desempenho</w:t>
+      </w:r>
+      <w:proofErr w:type="spellEnd"/>
+      <w:r>
+        <w:rPr>
+          <w:rFonts w:ascii="Courier New" w:hAnsi="Courier New" w:cs="Courier New"/>
+        </w:rPr>
+        <w:t xml:space="preserve"> me</w:t>
+      </w:r>
+      <w:r>
+        <w:rPr>
+          <w:rFonts w:ascii="Courier New" w:hAnsi="Courier New" w:cs="Courier New"/>
+        </w:rPr>
+        <w:t xml:space="preserve">diano ou  um pouco abaixo da </w:t>
+      </w:r>
+      <w:proofErr w:type="spellStart"/>
+      <w:r>
+        <w:rPr>
+          <w:rFonts w:ascii="Courier New" w:hAnsi="Courier New" w:cs="Courier New"/>
+        </w:rPr>
+        <w:t>mé</w:t>
+      </w:r>
+      <w:r>
+        <w:rPr>
+          <w:rFonts w:ascii="Courier New" w:hAnsi="Courier New" w:cs="Courier New"/>
+        </w:rPr>
+        <w:t>dia,Desempenho</w:t>
+      </w:r>
+      <w:proofErr w:type="spellEnd"/>
+      <w:r>
+        <w:rPr>
+          <w:rFonts w:ascii="Courier New" w:hAnsi="Courier New" w:cs="Courier New"/>
+        </w:rPr>
+        <w:t xml:space="preserve"> mediano ou  </w:t>
+      </w:r>
+      <w:r>
+        <w:rPr>
+          <w:rFonts w:ascii="Courier New" w:hAnsi="Courier New" w:cs="Courier New"/>
+        </w:rPr>
+        <w:t xml:space="preserve">um pouco abaixo da </w:t>
+      </w:r>
+      <w:proofErr w:type="spellStart"/>
+      <w:r>
+        <w:rPr>
+          <w:rFonts w:ascii="Courier New" w:hAnsi="Courier New" w:cs="Courier New"/>
+        </w:rPr>
+        <w:t>mé</w:t>
+      </w:r>
+      <w:r>
+        <w:rPr>
+          <w:rFonts w:ascii="Courier New" w:hAnsi="Courier New" w:cs="Courier New"/>
+        </w:rPr>
+        <w:t>dia,Desempenho</w:t>
+      </w:r>
+      <w:proofErr w:type="spellEnd"/>
+      <w:r>
+        <w:rPr>
+          <w:rFonts w:ascii="Courier New" w:hAnsi="Courier New" w:cs="Courier New"/>
+        </w:rPr>
+        <w:t xml:space="preserve"> me</w:t>
+      </w:r>
+      <w:r>
+        <w:rPr>
+          <w:rFonts w:ascii="Courier New" w:hAnsi="Courier New" w:cs="Courier New"/>
+        </w:rPr>
+        <w:t>diano ou  um pouco abaixo da mé</w:t>
+      </w:r>
+      <w:r>
+        <w:rPr>
+          <w:rFonts w:ascii="Courier New" w:hAnsi="Courier New" w:cs="Courier New"/>
+        </w:rPr>
+        <w:t>dia</w:t>
+      </w:r>
+    </w:p>
+    <w:p>
+      <w:pPr>
+        <w:tabs>
+          <w:tab w:val="left" w:pos="2050"/>
+        </w:tabs>
+        <w:jc w:val="both"/>
+      </w:pPr>
+    </w:p>
+    <w:p>
+      <w:pPr>
+        <w:ind w:left="708"/>
+        <w:jc w:val="both"/>
+        <w:rPr>
+          <w:color w:val="FF0000"/>
+        </w:rPr>
+      </w:pPr>
+      <w:r>
+        <w:rPr>
+          <w:color w:val="FF0000"/>
+        </w:rPr>
+        <w:t xml:space="preserve">Observe que cada linha tem treze valores separados por vírgula. A primeira linha tem o código dos campos que descrevem os valores nas linhas seguintes. Dessa forma, o método </w:t>
+      </w:r>
+      <w:proofErr w:type="spellStart"/>
+      <w:r>
+        <w:rPr>
+          <w:i/>
+          <w:color w:val="FF0000"/>
+        </w:rPr>
+        <w:t>loadlistfromcsv</w:t>
+      </w:r>
+      <w:proofErr w:type="spellEnd"/>
+      <w:r>
+        <w:rPr>
+          <w:i/>
+          <w:color w:val="FF0000"/>
+        </w:rPr>
+        <w:t xml:space="preserve"> </w:t>
+      </w:r>
+      <w:r>
+        <w:rPr>
+          <w:color w:val="FF0000"/>
+        </w:rPr>
+        <w:t xml:space="preserve">deve receber o </w:t>
+      </w:r>
+      <w:r>
+        <w:rPr>
+          <w:i/>
+          <w:color w:val="FF0000"/>
+        </w:rPr>
+        <w:t>caminho</w:t>
+      </w:r>
+      <w:r>
+        <w:rPr>
+          <w:color w:val="FF0000"/>
+        </w:rPr>
+        <w:t xml:space="preserve"> (ou </w:t>
+      </w:r>
+      <w:r>
+        <w:rPr>
+          <w:i/>
+          <w:color w:val="FF0000"/>
+        </w:rPr>
+        <w:t>path</w:t>
+      </w:r>
+      <w:r>
+        <w:rPr>
+          <w:color w:val="FF0000"/>
+        </w:rPr>
+        <w:t xml:space="preserve">) do arquivo, lê o conteúdo do arquivo como </w:t>
+      </w:r>
+      <w:r>
+        <w:rPr>
+          <w:i/>
+          <w:color w:val="FF0000"/>
+        </w:rPr>
+        <w:t>texto</w:t>
+      </w:r>
+      <w:r>
+        <w:rPr>
+          <w:color w:val="FF0000"/>
+        </w:rPr>
+        <w:t xml:space="preserve"> e produzir uma lista de </w:t>
+      </w:r>
+      <w:proofErr w:type="spellStart"/>
+      <w:r>
+        <w:rPr>
+          <w:color w:val="FF0000"/>
+        </w:rPr>
+        <w:t>tuplas</w:t>
+      </w:r>
+      <w:proofErr w:type="spellEnd"/>
+      <w:r>
+        <w:rPr>
+          <w:color w:val="FF0000"/>
+        </w:rPr>
+        <w:t xml:space="preserve">, tal que cada </w:t>
+      </w:r>
+      <w:proofErr w:type="spellStart"/>
+      <w:r>
+        <w:rPr>
+          <w:color w:val="FF0000"/>
+        </w:rPr>
+        <w:t>tupla</w:t>
+      </w:r>
+      <w:proofErr w:type="spellEnd"/>
+      <w:r>
+        <w:rPr>
+          <w:color w:val="FF0000"/>
+        </w:rPr>
+        <w:t xml:space="preserve"> tenha treze elementos correspondentes aos valores dos campos.</w:t>
+      </w:r>
+      <w:r>
+        <w:rPr>
+          <w:color w:val="FF0000"/>
+        </w:rPr>
+        <w:t xml:space="preserve"> A função </w:t>
+      </w:r>
+      <w:proofErr w:type="spellStart"/>
+      <w:r>
+        <w:rPr>
+          <w:i/>
+          <w:color w:val="FF0000"/>
+        </w:rPr>
+        <w:t>loadlistfromcsv</w:t>
+      </w:r>
+      <w:proofErr w:type="spellEnd"/>
+      <w:r>
+        <w:rPr>
+          <w:color w:val="FF0000"/>
+        </w:rPr>
+        <w:t xml:space="preserve"> aplicada a um arquivo com o conteúdo acima, deveria retornar a seguinte lista:</w:t>
+      </w:r>
+    </w:p>
+    <w:p>
+      <w:pPr>
+        <w:pStyle w:val="PargrafodaLista"/>
+        <w:autoSpaceDE w:val="0"/>
+        <w:autoSpaceDN w:val="0"/>
+        <w:adjustRightInd w:val="0"/>
+        <w:spacing w:after="0" w:line="240" w:lineRule="auto"/>
+        <w:rPr>
+          <w:rFonts w:ascii="Arial" w:hAnsi="Arial" w:cs="Arial"/>
+          <w:sz w:val="18"/>
+          <w:szCs w:val="18"/>
+        </w:rPr>
+      </w:pPr>
+      <w:r>
+        <w:rPr>
+          <w:rFonts w:ascii="Arial" w:hAnsi="Arial" w:cs="Arial"/>
+          <w:sz w:val="18"/>
+          <w:szCs w:val="18"/>
+        </w:rPr>
+        <w:t>[(‘</w:t>
+      </w:r>
+      <w:r>
+        <w:rPr>
+          <w:rFonts w:ascii="Arial" w:hAnsi="Arial" w:cs="Arial"/>
+          <w:sz w:val="18"/>
+          <w:szCs w:val="18"/>
+        </w:rPr>
+        <w:t>vlr_latitude</w:t>
+      </w:r>
+      <w:r>
+        <w:rPr>
+          <w:rFonts w:ascii="Arial" w:hAnsi="Arial" w:cs="Arial"/>
+          <w:sz w:val="18"/>
+          <w:szCs w:val="18"/>
+        </w:rPr>
+        <w:t>’</w:t>
+      </w:r>
+      <w:r>
+        <w:rPr>
+          <w:rFonts w:ascii="Arial" w:hAnsi="Arial" w:cs="Arial"/>
+          <w:sz w:val="18"/>
+          <w:szCs w:val="18"/>
+        </w:rPr>
+        <w:t>,</w:t>
+      </w:r>
+      <w:r>
+        <w:rPr>
+          <w:rFonts w:ascii="Arial" w:hAnsi="Arial" w:cs="Arial"/>
+          <w:sz w:val="18"/>
+          <w:szCs w:val="18"/>
+        </w:rPr>
+        <w:t>’</w:t>
+      </w:r>
+      <w:r>
+        <w:rPr>
+          <w:rFonts w:ascii="Arial" w:hAnsi="Arial" w:cs="Arial"/>
+          <w:sz w:val="18"/>
+          <w:szCs w:val="18"/>
+        </w:rPr>
+        <w:t>vlr_longitude</w:t>
+      </w:r>
+      <w:r>
+        <w:rPr>
+          <w:rFonts w:ascii="Arial" w:hAnsi="Arial" w:cs="Arial"/>
+          <w:sz w:val="18"/>
+          <w:szCs w:val="18"/>
+        </w:rPr>
+        <w:t>’</w:t>
+      </w:r>
+      <w:r>
+        <w:rPr>
+          <w:rFonts w:ascii="Arial" w:hAnsi="Arial" w:cs="Arial"/>
+          <w:sz w:val="18"/>
+          <w:szCs w:val="18"/>
+        </w:rPr>
+        <w:t>,</w:t>
+      </w:r>
+      <w:r>
+        <w:rPr>
+          <w:rFonts w:ascii="Arial" w:hAnsi="Arial" w:cs="Arial"/>
+          <w:sz w:val="18"/>
+          <w:szCs w:val="18"/>
+        </w:rPr>
+        <w:t>’</w:t>
+      </w:r>
+      <w:r>
+        <w:rPr>
+          <w:rFonts w:ascii="Arial" w:hAnsi="Arial" w:cs="Arial"/>
+          <w:sz w:val="18"/>
+          <w:szCs w:val="18"/>
+        </w:rPr>
+        <w:t>cod_munic</w:t>
+      </w:r>
+      <w:r>
+        <w:rPr>
+          <w:rFonts w:ascii="Arial" w:hAnsi="Arial" w:cs="Arial"/>
+          <w:sz w:val="18"/>
+          <w:szCs w:val="18"/>
+        </w:rPr>
+        <w:t>’</w:t>
+      </w:r>
+      <w:r>
+        <w:rPr>
+          <w:rFonts w:ascii="Arial" w:hAnsi="Arial" w:cs="Arial"/>
+          <w:sz w:val="18"/>
+          <w:szCs w:val="18"/>
+        </w:rPr>
+        <w:t>,</w:t>
+      </w:r>
+      <w:r>
+        <w:rPr>
+          <w:rFonts w:ascii="Arial" w:hAnsi="Arial" w:cs="Arial"/>
+          <w:sz w:val="18"/>
+          <w:szCs w:val="18"/>
+        </w:rPr>
+        <w:t>’</w:t>
+      </w:r>
+      <w:r>
+        <w:rPr>
+          <w:rFonts w:ascii="Arial" w:hAnsi="Arial" w:cs="Arial"/>
+          <w:sz w:val="18"/>
+          <w:szCs w:val="18"/>
+        </w:rPr>
+        <w:t>cod_cnes</w:t>
+      </w:r>
+      <w:r>
+        <w:rPr>
+          <w:rFonts w:ascii="Arial" w:hAnsi="Arial" w:cs="Arial"/>
+          <w:sz w:val="18"/>
+          <w:szCs w:val="18"/>
+        </w:rPr>
+        <w:t>’</w:t>
+      </w:r>
+      <w:r>
+        <w:rPr>
+          <w:rFonts w:ascii="Arial" w:hAnsi="Arial" w:cs="Arial"/>
+          <w:sz w:val="18"/>
+          <w:szCs w:val="18"/>
+        </w:rPr>
+        <w:t>,</w:t>
+      </w:r>
+      <w:r>
+        <w:rPr>
+          <w:rFonts w:ascii="Arial" w:hAnsi="Arial" w:cs="Arial"/>
+          <w:sz w:val="18"/>
+          <w:szCs w:val="18"/>
+        </w:rPr>
+        <w:t>’</w:t>
+      </w:r>
+      <w:r>
+        <w:rPr>
+          <w:rFonts w:ascii="Arial" w:hAnsi="Arial" w:cs="Arial"/>
+          <w:sz w:val="18"/>
+          <w:szCs w:val="18"/>
+        </w:rPr>
+        <w:t>nom_estab</w:t>
+      </w:r>
+      <w:r>
+        <w:rPr>
+          <w:rFonts w:ascii="Arial" w:hAnsi="Arial" w:cs="Arial"/>
+          <w:sz w:val="18"/>
+          <w:szCs w:val="18"/>
+        </w:rPr>
+        <w:t>’</w:t>
+      </w:r>
+      <w:r>
+        <w:rPr>
+          <w:rFonts w:ascii="Arial" w:hAnsi="Arial" w:cs="Arial"/>
+          <w:sz w:val="18"/>
+          <w:szCs w:val="18"/>
+        </w:rPr>
+        <w:t>,</w:t>
+      </w:r>
+      <w:r>
+        <w:rPr>
+          <w:rFonts w:ascii="Arial" w:hAnsi="Arial" w:cs="Arial"/>
+          <w:sz w:val="18"/>
+          <w:szCs w:val="18"/>
+        </w:rPr>
+        <w:t>’</w:t>
+      </w:r>
+      <w:r>
+        <w:rPr>
+          <w:rFonts w:ascii="Arial" w:hAnsi="Arial" w:cs="Arial"/>
+          <w:sz w:val="18"/>
+          <w:szCs w:val="18"/>
+        </w:rPr>
+        <w:t>dsc_endereco</w:t>
+      </w:r>
+      <w:r>
+        <w:rPr>
+          <w:rFonts w:ascii="Arial" w:hAnsi="Arial" w:cs="Arial"/>
+          <w:sz w:val="18"/>
+          <w:szCs w:val="18"/>
+        </w:rPr>
+        <w:t>’</w:t>
+      </w:r>
+      <w:r>
+        <w:rPr>
+          <w:rFonts w:ascii="Arial" w:hAnsi="Arial" w:cs="Arial"/>
+          <w:sz w:val="18"/>
+          <w:szCs w:val="18"/>
+        </w:rPr>
+        <w:t>,</w:t>
+      </w:r>
+      <w:r>
+        <w:rPr>
+          <w:rFonts w:ascii="Arial" w:hAnsi="Arial" w:cs="Arial"/>
+          <w:sz w:val="18"/>
+          <w:szCs w:val="18"/>
+        </w:rPr>
+        <w:t>’</w:t>
+      </w:r>
+      <w:r>
+        <w:rPr>
+          <w:rFonts w:ascii="Arial" w:hAnsi="Arial" w:cs="Arial"/>
+          <w:sz w:val="18"/>
+          <w:szCs w:val="18"/>
+        </w:rPr>
+        <w:t>dsc_bairro</w:t>
+      </w:r>
+      <w:r>
+        <w:rPr>
+          <w:rFonts w:ascii="Arial" w:hAnsi="Arial" w:cs="Arial"/>
+          <w:sz w:val="18"/>
+          <w:szCs w:val="18"/>
+        </w:rPr>
+        <w:t>’</w:t>
+      </w:r>
+      <w:r>
+        <w:rPr>
+          <w:rFonts w:ascii="Arial" w:hAnsi="Arial" w:cs="Arial"/>
+          <w:sz w:val="18"/>
+          <w:szCs w:val="18"/>
+        </w:rPr>
+        <w:t>,</w:t>
+      </w:r>
+      <w:r>
+        <w:rPr>
+          <w:rFonts w:ascii="Arial" w:hAnsi="Arial" w:cs="Arial"/>
+          <w:sz w:val="18"/>
+          <w:szCs w:val="18"/>
+        </w:rPr>
+        <w:t>’</w:t>
+      </w:r>
+      <w:r>
+        <w:rPr>
+          <w:rFonts w:ascii="Arial" w:hAnsi="Arial" w:cs="Arial"/>
+          <w:sz w:val="18"/>
+          <w:szCs w:val="18"/>
+        </w:rPr>
+        <w:t>dsc_cidade</w:t>
+      </w:r>
+      <w:r>
+        <w:rPr>
+          <w:rFonts w:ascii="Arial" w:hAnsi="Arial" w:cs="Arial"/>
+          <w:sz w:val="18"/>
+          <w:szCs w:val="18"/>
+        </w:rPr>
+        <w:t>’</w:t>
+      </w:r>
+      <w:r>
+        <w:rPr>
+          <w:rFonts w:ascii="Arial" w:hAnsi="Arial" w:cs="Arial"/>
+          <w:sz w:val="18"/>
+          <w:szCs w:val="18"/>
+        </w:rPr>
+        <w:t>,</w:t>
+      </w:r>
+      <w:r>
+        <w:rPr>
+          <w:rFonts w:ascii="Arial" w:hAnsi="Arial" w:cs="Arial"/>
+          <w:sz w:val="18"/>
+          <w:szCs w:val="18"/>
+        </w:rPr>
+        <w:t>’</w:t>
+      </w:r>
+      <w:r>
+        <w:rPr>
+          <w:rFonts w:ascii="Arial" w:hAnsi="Arial" w:cs="Arial"/>
+          <w:sz w:val="18"/>
+          <w:szCs w:val="18"/>
+        </w:rPr>
+        <w:t>dsc_telefone</w:t>
+      </w:r>
+      <w:r>
+        <w:rPr>
+          <w:rFonts w:ascii="Arial" w:hAnsi="Arial" w:cs="Arial"/>
+          <w:sz w:val="18"/>
+          <w:szCs w:val="18"/>
+        </w:rPr>
+        <w:t>’</w:t>
+      </w:r>
+      <w:r>
+        <w:rPr>
+          <w:rFonts w:ascii="Arial" w:hAnsi="Arial" w:cs="Arial"/>
+          <w:sz w:val="18"/>
+          <w:szCs w:val="18"/>
+        </w:rPr>
+        <w:t>,</w:t>
+      </w:r>
+      <w:r>
+        <w:rPr>
+          <w:rFonts w:ascii="Arial" w:hAnsi="Arial" w:cs="Arial"/>
+          <w:sz w:val="18"/>
+          <w:szCs w:val="18"/>
+        </w:rPr>
+        <w:t>’</w:t>
+      </w:r>
+      <w:r>
+        <w:rPr>
+          <w:rFonts w:ascii="Arial" w:hAnsi="Arial" w:cs="Arial"/>
+          <w:sz w:val="18"/>
+          <w:szCs w:val="18"/>
+        </w:rPr>
+        <w:t>dsc_estrut_fisic_ambiencia</w:t>
+      </w:r>
+      <w:r>
+        <w:rPr>
+          <w:rFonts w:ascii="Arial" w:hAnsi="Arial" w:cs="Arial"/>
+          <w:sz w:val="18"/>
+          <w:szCs w:val="18"/>
+        </w:rPr>
+        <w:t>’</w:t>
+      </w:r>
+      <w:r>
+        <w:rPr>
+          <w:rFonts w:ascii="Arial" w:hAnsi="Arial" w:cs="Arial"/>
+          <w:sz w:val="18"/>
+          <w:szCs w:val="18"/>
+        </w:rPr>
+        <w:t>,</w:t>
+      </w:r>
+      <w:r>
+        <w:rPr>
+          <w:rFonts w:ascii="Arial" w:hAnsi="Arial" w:cs="Arial"/>
+          <w:sz w:val="18"/>
+          <w:szCs w:val="18"/>
+        </w:rPr>
+        <w:t>’</w:t>
+      </w:r>
+      <w:r>
+        <w:rPr>
+          <w:rFonts w:ascii="Arial" w:hAnsi="Arial" w:cs="Arial"/>
+          <w:sz w:val="18"/>
+          <w:szCs w:val="18"/>
+        </w:rPr>
+        <w:t>dsc_adap_defic_fisic_idosos</w:t>
+      </w:r>
+      <w:r>
+        <w:rPr>
+          <w:rFonts w:ascii="Arial" w:hAnsi="Arial" w:cs="Arial"/>
+          <w:sz w:val="18"/>
+          <w:szCs w:val="18"/>
+        </w:rPr>
+        <w:t>’</w:t>
+      </w:r>
+      <w:r>
+        <w:rPr>
+          <w:rFonts w:ascii="Arial" w:hAnsi="Arial" w:cs="Arial"/>
+          <w:sz w:val="18"/>
+          <w:szCs w:val="18"/>
+        </w:rPr>
+        <w:t>,</w:t>
+      </w:r>
+      <w:r>
+        <w:rPr>
+          <w:rFonts w:ascii="Arial" w:hAnsi="Arial" w:cs="Arial"/>
+          <w:sz w:val="18"/>
+          <w:szCs w:val="18"/>
+        </w:rPr>
+        <w:t>’</w:t>
+      </w:r>
+      <w:r>
+        <w:rPr>
+          <w:rFonts w:ascii="Arial" w:hAnsi="Arial" w:cs="Arial"/>
+          <w:sz w:val="18"/>
+          <w:szCs w:val="18"/>
+        </w:rPr>
+        <w:t>dsc_equipamentos</w:t>
+      </w:r>
+      <w:r>
+        <w:rPr>
+          <w:rFonts w:ascii="Arial" w:hAnsi="Arial" w:cs="Arial"/>
+          <w:sz w:val="18"/>
+          <w:szCs w:val="18"/>
+        </w:rPr>
+        <w:t>’</w:t>
+      </w:r>
+      <w:r>
+        <w:rPr>
+          <w:rFonts w:ascii="Arial" w:hAnsi="Arial" w:cs="Arial"/>
+          <w:sz w:val="18"/>
+          <w:szCs w:val="18"/>
+        </w:rPr>
+        <w:t>,</w:t>
+      </w:r>
+      <w:r>
+        <w:rPr>
+          <w:rFonts w:ascii="Arial" w:hAnsi="Arial" w:cs="Arial"/>
+          <w:sz w:val="18"/>
+          <w:szCs w:val="18"/>
+        </w:rPr>
+        <w:t>’</w:t>
+      </w:r>
+      <w:r>
+        <w:rPr>
+          <w:rFonts w:ascii="Arial" w:hAnsi="Arial" w:cs="Arial"/>
+          <w:sz w:val="18"/>
+          <w:szCs w:val="18"/>
+        </w:rPr>
+        <w:t>dsc_medicamentos</w:t>
+      </w:r>
+      <w:r>
+        <w:rPr>
+          <w:rFonts w:ascii="Arial" w:hAnsi="Arial" w:cs="Arial"/>
+          <w:sz w:val="18"/>
+          <w:szCs w:val="18"/>
+        </w:rPr>
+        <w:t>’),</w:t>
+      </w:r>
+      <w:r>
+        <w:rPr>
+          <w:rFonts w:ascii="Arial" w:hAnsi="Arial" w:cs="Arial"/>
+          <w:sz w:val="18"/>
+          <w:szCs w:val="18"/>
+        </w:rPr>
+        <w:t>(</w:t>
+      </w:r>
+      <w:r>
+        <w:rPr>
+          <w:rFonts w:ascii="Arial" w:hAnsi="Arial" w:cs="Arial"/>
+          <w:sz w:val="18"/>
+          <w:szCs w:val="18"/>
+        </w:rPr>
+        <w:t xml:space="preserve"> </w:t>
+      </w:r>
+      <w:r>
+        <w:rPr>
+          <w:rFonts w:ascii="Arial" w:hAnsi="Arial" w:cs="Arial"/>
+          <w:sz w:val="18"/>
+          <w:szCs w:val="18"/>
+        </w:rPr>
+        <w:t>'-</w:t>
+      </w:r>
+      <w:r>
+        <w:rPr>
+          <w:rFonts w:ascii="Arial" w:hAnsi="Arial" w:cs="Arial"/>
+          <w:sz w:val="18"/>
+          <w:szCs w:val="18"/>
+        </w:rPr>
+        <w:t>10.9112370014188</w:t>
+      </w:r>
+      <w:r>
+        <w:rPr>
+          <w:rFonts w:ascii="Arial" w:hAnsi="Arial" w:cs="Arial"/>
+          <w:sz w:val="18"/>
+          <w:szCs w:val="18"/>
+        </w:rPr>
+        <w:t>’</w:t>
+      </w:r>
+      <w:r>
+        <w:rPr>
+          <w:rFonts w:ascii="Arial" w:hAnsi="Arial" w:cs="Arial"/>
+          <w:sz w:val="18"/>
+          <w:szCs w:val="18"/>
+        </w:rPr>
+        <w:t>,</w:t>
+      </w:r>
+      <w:r>
+        <w:rPr>
+          <w:rFonts w:ascii="Arial" w:hAnsi="Arial" w:cs="Arial"/>
+          <w:sz w:val="18"/>
+          <w:szCs w:val="18"/>
+        </w:rPr>
+        <w:t>’</w:t>
+      </w:r>
+      <w:r>
+        <w:rPr>
+          <w:rFonts w:ascii="Arial" w:hAnsi="Arial" w:cs="Arial"/>
+          <w:sz w:val="18"/>
+          <w:szCs w:val="18"/>
+        </w:rPr>
+        <w:t>-37.0620775222768</w:t>
+      </w:r>
+      <w:r>
+        <w:rPr>
+          <w:rFonts w:ascii="Arial" w:hAnsi="Arial" w:cs="Arial"/>
+          <w:sz w:val="18"/>
+          <w:szCs w:val="18"/>
+        </w:rPr>
+        <w:t>’</w:t>
+      </w:r>
+      <w:r>
+        <w:rPr>
+          <w:rFonts w:ascii="Arial" w:hAnsi="Arial" w:cs="Arial"/>
+          <w:sz w:val="18"/>
+          <w:szCs w:val="18"/>
+        </w:rPr>
+        <w:t>,</w:t>
+      </w:r>
+      <w:r>
+        <w:rPr>
+          <w:rFonts w:ascii="Arial" w:hAnsi="Arial" w:cs="Arial"/>
+          <w:sz w:val="18"/>
+          <w:szCs w:val="18"/>
+        </w:rPr>
+        <w:t>’</w:t>
+      </w:r>
+      <w:r>
+        <w:rPr>
+          <w:rFonts w:ascii="Arial" w:hAnsi="Arial" w:cs="Arial"/>
+          <w:sz w:val="18"/>
+          <w:szCs w:val="18"/>
+        </w:rPr>
+        <w:t>280030</w:t>
+      </w:r>
+      <w:r>
+        <w:rPr>
+          <w:rFonts w:ascii="Arial" w:hAnsi="Arial" w:cs="Arial"/>
+          <w:sz w:val="18"/>
+          <w:szCs w:val="18"/>
+        </w:rPr>
+        <w:t>’</w:t>
+      </w:r>
+      <w:r>
+        <w:rPr>
+          <w:rFonts w:ascii="Arial" w:hAnsi="Arial" w:cs="Arial"/>
+          <w:sz w:val="18"/>
+          <w:szCs w:val="18"/>
+        </w:rPr>
+        <w:t>,</w:t>
+      </w:r>
+      <w:r>
+        <w:rPr>
+          <w:rFonts w:ascii="Arial" w:hAnsi="Arial" w:cs="Arial"/>
+          <w:sz w:val="18"/>
+          <w:szCs w:val="18"/>
+        </w:rPr>
+        <w:t>’</w:t>
+      </w:r>
+      <w:r>
+        <w:rPr>
+          <w:rFonts w:ascii="Arial" w:hAnsi="Arial" w:cs="Arial"/>
+          <w:sz w:val="18"/>
+          <w:szCs w:val="18"/>
+        </w:rPr>
+        <w:t>3492</w:t>
+      </w:r>
+      <w:r>
+        <w:rPr>
+          <w:rFonts w:ascii="Arial" w:hAnsi="Arial" w:cs="Arial"/>
+          <w:sz w:val="18"/>
+          <w:szCs w:val="18"/>
+        </w:rPr>
+        <w:t>’</w:t>
+      </w:r>
+      <w:r>
+        <w:rPr>
+          <w:rFonts w:ascii="Arial" w:hAnsi="Arial" w:cs="Arial"/>
+          <w:sz w:val="18"/>
+          <w:szCs w:val="18"/>
+        </w:rPr>
+        <w:t>,</w:t>
+      </w:r>
+      <w:r>
+        <w:rPr>
+          <w:rFonts w:ascii="Arial" w:hAnsi="Arial" w:cs="Arial"/>
+          <w:sz w:val="18"/>
+          <w:szCs w:val="18"/>
+        </w:rPr>
+        <w:t>’</w:t>
+      </w:r>
+      <w:r>
+        <w:rPr>
+          <w:rFonts w:ascii="Arial" w:hAnsi="Arial" w:cs="Arial"/>
+          <w:sz w:val="18"/>
+          <w:szCs w:val="18"/>
+        </w:rPr>
+        <w:t xml:space="preserve">US OSWALDO DE </w:t>
+      </w:r>
+      <w:r>
+        <w:rPr>
+          <w:rFonts w:ascii="Arial" w:hAnsi="Arial" w:cs="Arial"/>
+          <w:sz w:val="18"/>
+          <w:szCs w:val="18"/>
+        </w:rPr>
+        <w:t xml:space="preserve">SOUZA’,’TV ADALTO BOTELHO’,’GETULIO </w:t>
+      </w:r>
+      <w:r>
+        <w:rPr>
+          <w:rFonts w:ascii="Arial" w:hAnsi="Arial" w:cs="Arial"/>
+          <w:sz w:val="18"/>
+          <w:szCs w:val="18"/>
+        </w:rPr>
+        <w:t>VARGAS</w:t>
+      </w:r>
+      <w:r>
+        <w:rPr>
+          <w:rFonts w:ascii="Arial" w:hAnsi="Arial" w:cs="Arial"/>
+          <w:sz w:val="18"/>
+          <w:szCs w:val="18"/>
+        </w:rPr>
+        <w:t>’</w:t>
+      </w:r>
+      <w:r>
+        <w:rPr>
+          <w:rFonts w:ascii="Arial" w:hAnsi="Arial" w:cs="Arial"/>
+          <w:sz w:val="18"/>
+          <w:szCs w:val="18"/>
+        </w:rPr>
+        <w:t>,</w:t>
+      </w:r>
+      <w:r>
+        <w:rPr>
+          <w:rFonts w:ascii="Arial" w:hAnsi="Arial" w:cs="Arial"/>
+          <w:sz w:val="18"/>
+          <w:szCs w:val="18"/>
+        </w:rPr>
+        <w:t>’</w:t>
+      </w:r>
+      <w:r>
+        <w:rPr>
+          <w:rFonts w:ascii="Arial" w:hAnsi="Arial" w:cs="Arial"/>
+          <w:sz w:val="18"/>
+          <w:szCs w:val="18"/>
+        </w:rPr>
+        <w:t>Aracaju</w:t>
+      </w:r>
+      <w:r>
+        <w:rPr>
+          <w:rFonts w:ascii="Arial" w:hAnsi="Arial" w:cs="Arial"/>
+          <w:sz w:val="18"/>
+          <w:szCs w:val="18"/>
+        </w:rPr>
+        <w:t>’</w:t>
+      </w:r>
+      <w:r>
+        <w:rPr>
+          <w:rFonts w:ascii="Arial" w:hAnsi="Arial" w:cs="Arial"/>
+          <w:sz w:val="18"/>
+          <w:szCs w:val="18"/>
+        </w:rPr>
+        <w:t>,</w:t>
+      </w:r>
+      <w:r>
+        <w:rPr>
+          <w:rFonts w:ascii="Arial" w:hAnsi="Arial" w:cs="Arial"/>
+          <w:sz w:val="18"/>
+          <w:szCs w:val="18"/>
+        </w:rPr>
+        <w:t>’</w:t>
+      </w:r>
+      <w:r>
+        <w:rPr>
+          <w:rFonts w:ascii="Arial" w:hAnsi="Arial" w:cs="Arial"/>
+          <w:sz w:val="18"/>
+          <w:szCs w:val="18"/>
+        </w:rPr>
+        <w:t>7931791326</w:t>
+      </w:r>
+      <w:r>
+        <w:rPr>
+          <w:rFonts w:ascii="Arial" w:hAnsi="Arial" w:cs="Arial"/>
+          <w:sz w:val="18"/>
+          <w:szCs w:val="18"/>
+        </w:rPr>
+        <w:t>’</w:t>
+      </w:r>
+      <w:r>
+        <w:rPr>
+          <w:rFonts w:ascii="Arial" w:hAnsi="Arial" w:cs="Arial"/>
+          <w:sz w:val="18"/>
+          <w:szCs w:val="18"/>
+        </w:rPr>
+        <w:t>,</w:t>
+      </w:r>
+      <w:r>
+        <w:rPr>
+          <w:rFonts w:ascii="Arial" w:hAnsi="Arial" w:cs="Arial"/>
+          <w:sz w:val="18"/>
+          <w:szCs w:val="18"/>
+        </w:rPr>
+        <w:t>’</w:t>
+      </w:r>
+      <w:r>
+        <w:rPr>
+          <w:rFonts w:ascii="Arial" w:hAnsi="Arial" w:cs="Arial"/>
+          <w:sz w:val="18"/>
+          <w:szCs w:val="18"/>
+        </w:rPr>
+        <w:t>Desempenho acima da média</w:t>
+      </w:r>
+      <w:r>
+        <w:rPr>
+          <w:rFonts w:ascii="Arial" w:hAnsi="Arial" w:cs="Arial"/>
+          <w:sz w:val="18"/>
+          <w:szCs w:val="18"/>
+        </w:rPr>
+        <w:t>’</w:t>
+      </w:r>
+      <w:r>
+        <w:rPr>
+          <w:rFonts w:ascii="Arial" w:hAnsi="Arial" w:cs="Arial"/>
+          <w:sz w:val="18"/>
+          <w:szCs w:val="18"/>
+        </w:rPr>
+        <w:t>,</w:t>
+      </w:r>
+      <w:r>
+        <w:rPr>
+          <w:rFonts w:ascii="Arial" w:hAnsi="Arial" w:cs="Arial"/>
+          <w:sz w:val="18"/>
+          <w:szCs w:val="18"/>
+        </w:rPr>
+        <w:t xml:space="preserve"> ’</w:t>
+      </w:r>
+      <w:r>
+        <w:rPr>
+          <w:rFonts w:ascii="Arial" w:hAnsi="Arial" w:cs="Arial"/>
+          <w:sz w:val="18"/>
+          <w:szCs w:val="18"/>
+        </w:rPr>
+        <w:t xml:space="preserve">Desempenho muito acima da </w:t>
+      </w:r>
+      <w:proofErr w:type="spellStart"/>
+      <w:r>
+        <w:rPr>
+          <w:rFonts w:ascii="Arial" w:hAnsi="Arial" w:cs="Arial"/>
+          <w:sz w:val="18"/>
+          <w:szCs w:val="18"/>
+        </w:rPr>
+        <w:t>média</w:t>
+      </w:r>
+      <w:r>
+        <w:rPr>
+          <w:rFonts w:ascii="Arial" w:hAnsi="Arial" w:cs="Arial"/>
+          <w:sz w:val="18"/>
+          <w:szCs w:val="18"/>
+        </w:rPr>
+        <w:t>’</w:t>
+      </w:r>
+      <w:r>
+        <w:rPr>
+          <w:rFonts w:ascii="Arial" w:hAnsi="Arial" w:cs="Arial"/>
+          <w:sz w:val="18"/>
+          <w:szCs w:val="18"/>
+        </w:rPr>
+        <w:t>,</w:t>
+      </w:r>
+      <w:r>
+        <w:rPr>
+          <w:rFonts w:ascii="Arial" w:hAnsi="Arial" w:cs="Arial"/>
+          <w:sz w:val="18"/>
+          <w:szCs w:val="18"/>
+        </w:rPr>
+        <w:t>’</w:t>
+      </w:r>
+      <w:r>
+        <w:rPr>
+          <w:rFonts w:ascii="Arial" w:hAnsi="Arial" w:cs="Arial"/>
+          <w:sz w:val="18"/>
+          <w:szCs w:val="18"/>
+        </w:rPr>
+        <w:t>Desempenho</w:t>
+      </w:r>
+      <w:proofErr w:type="spellEnd"/>
+      <w:r>
+        <w:rPr>
+          <w:rFonts w:ascii="Arial" w:hAnsi="Arial" w:cs="Arial"/>
+          <w:sz w:val="18"/>
+          <w:szCs w:val="18"/>
+        </w:rPr>
+        <w:t xml:space="preserve"> mediano ou  um pouco abaixo da </w:t>
+      </w:r>
+      <w:proofErr w:type="spellStart"/>
+      <w:r>
+        <w:rPr>
+          <w:rFonts w:ascii="Arial" w:hAnsi="Arial" w:cs="Arial"/>
+          <w:sz w:val="18"/>
+          <w:szCs w:val="18"/>
+        </w:rPr>
+        <w:t>média</w:t>
+      </w:r>
+      <w:r>
+        <w:rPr>
+          <w:rFonts w:ascii="Arial" w:hAnsi="Arial" w:cs="Arial"/>
+          <w:sz w:val="18"/>
+          <w:szCs w:val="18"/>
+        </w:rPr>
+        <w:t>’</w:t>
+      </w:r>
+      <w:r>
+        <w:rPr>
+          <w:rFonts w:ascii="Arial" w:hAnsi="Arial" w:cs="Arial"/>
+          <w:sz w:val="18"/>
+          <w:szCs w:val="18"/>
+        </w:rPr>
+        <w:t>,</w:t>
+      </w:r>
+      <w:r>
+        <w:rPr>
+          <w:rFonts w:ascii="Arial" w:hAnsi="Arial" w:cs="Arial"/>
+          <w:sz w:val="18"/>
+          <w:szCs w:val="18"/>
+        </w:rPr>
+        <w:t>’</w:t>
+      </w:r>
+      <w:r>
+        <w:rPr>
+          <w:rFonts w:ascii="Arial" w:hAnsi="Arial" w:cs="Arial"/>
+          <w:sz w:val="18"/>
+          <w:szCs w:val="18"/>
+        </w:rPr>
+        <w:t>Desempenho</w:t>
+      </w:r>
+      <w:proofErr w:type="spellEnd"/>
+      <w:r>
+        <w:rPr>
+          <w:rFonts w:ascii="Arial" w:hAnsi="Arial" w:cs="Arial"/>
+          <w:sz w:val="18"/>
+          <w:szCs w:val="18"/>
+        </w:rPr>
+        <w:t xml:space="preserve"> acima da média</w:t>
+      </w:r>
+      <w:r>
+        <w:rPr>
+          <w:rFonts w:ascii="Arial" w:hAnsi="Arial" w:cs="Arial"/>
+          <w:sz w:val="18"/>
+          <w:szCs w:val="18"/>
+        </w:rPr>
+        <w:t>’</w:t>
+      </w:r>
+      <w:r>
+        <w:rPr>
+          <w:rFonts w:ascii="Arial" w:hAnsi="Arial" w:cs="Arial"/>
+          <w:sz w:val="18"/>
+          <w:szCs w:val="18"/>
+        </w:rPr>
+        <w:t>)</w:t>
+      </w:r>
+      <w:r>
+        <w:rPr>
+          <w:rFonts w:ascii="Arial" w:hAnsi="Arial" w:cs="Arial"/>
+          <w:sz w:val="18"/>
+          <w:szCs w:val="18"/>
+        </w:rPr>
+        <w:t>, (‘</w:t>
+      </w:r>
+      <w:r>
+        <w:rPr>
+          <w:rFonts w:ascii="Arial" w:hAnsi="Arial" w:cs="Arial"/>
+          <w:sz w:val="18"/>
+          <w:szCs w:val="18"/>
+        </w:rPr>
+        <w:t>-</w:t>
+      </w:r>
+      <w:r>
+        <w:rPr>
+          <w:rFonts w:ascii="Arial" w:hAnsi="Arial" w:cs="Arial"/>
+          <w:sz w:val="18"/>
+          <w:szCs w:val="18"/>
+        </w:rPr>
+        <w:t>9.48594331741306’,’-</w:t>
+      </w:r>
+      <w:r>
+        <w:rPr>
+          <w:rFonts w:ascii="Arial" w:hAnsi="Arial" w:cs="Arial"/>
+          <w:sz w:val="18"/>
+          <w:szCs w:val="18"/>
+        </w:rPr>
+        <w:t>35.8575725555409</w:t>
+      </w:r>
+      <w:r>
+        <w:rPr>
+          <w:rFonts w:ascii="Arial" w:hAnsi="Arial" w:cs="Arial"/>
+          <w:sz w:val="18"/>
+          <w:szCs w:val="18"/>
+        </w:rPr>
+        <w:t>’</w:t>
+      </w:r>
+      <w:r>
+        <w:rPr>
+          <w:rFonts w:ascii="Arial" w:hAnsi="Arial" w:cs="Arial"/>
+          <w:sz w:val="18"/>
+          <w:szCs w:val="18"/>
+        </w:rPr>
+        <w:t>,</w:t>
+      </w:r>
+      <w:r>
+        <w:rPr>
+          <w:rFonts w:ascii="Arial" w:hAnsi="Arial" w:cs="Arial"/>
+          <w:sz w:val="18"/>
+          <w:szCs w:val="18"/>
+        </w:rPr>
+        <w:t>’</w:t>
+      </w:r>
+      <w:r>
+        <w:rPr>
+          <w:rFonts w:ascii="Arial" w:hAnsi="Arial" w:cs="Arial"/>
+          <w:sz w:val="18"/>
+          <w:szCs w:val="18"/>
+        </w:rPr>
+        <w:t>270770</w:t>
+      </w:r>
+      <w:r>
+        <w:rPr>
+          <w:rFonts w:ascii="Arial" w:hAnsi="Arial" w:cs="Arial"/>
+          <w:sz w:val="18"/>
+          <w:szCs w:val="18"/>
+        </w:rPr>
+        <w:t>’</w:t>
+      </w:r>
+      <w:r>
+        <w:rPr>
+          <w:rFonts w:ascii="Arial" w:hAnsi="Arial" w:cs="Arial"/>
+          <w:sz w:val="18"/>
+          <w:szCs w:val="18"/>
+        </w:rPr>
+        <w:t>,</w:t>
+      </w:r>
+      <w:r>
+        <w:rPr>
+          <w:rFonts w:ascii="Arial" w:hAnsi="Arial" w:cs="Arial"/>
+          <w:sz w:val="18"/>
+          <w:szCs w:val="18"/>
+        </w:rPr>
+        <w:t>’</w:t>
+      </w:r>
+      <w:r>
+        <w:rPr>
+          <w:rFonts w:ascii="Arial" w:hAnsi="Arial" w:cs="Arial"/>
+          <w:sz w:val="18"/>
+          <w:szCs w:val="18"/>
+        </w:rPr>
+        <w:t>6685315</w:t>
+      </w:r>
+      <w:r>
+        <w:rPr>
+          <w:rFonts w:ascii="Arial" w:hAnsi="Arial" w:cs="Arial"/>
+          <w:sz w:val="18"/>
+          <w:szCs w:val="18"/>
+        </w:rPr>
+        <w:t>’</w:t>
+      </w:r>
+      <w:r>
+        <w:rPr>
+          <w:rFonts w:ascii="Arial" w:hAnsi="Arial" w:cs="Arial"/>
+          <w:sz w:val="18"/>
+          <w:szCs w:val="18"/>
+        </w:rPr>
+        <w:t>,</w:t>
+      </w:r>
+      <w:r>
+        <w:rPr>
+          <w:rFonts w:ascii="Arial" w:hAnsi="Arial" w:cs="Arial"/>
+          <w:sz w:val="18"/>
+          <w:szCs w:val="18"/>
+        </w:rPr>
+        <w:t>’</w:t>
+      </w:r>
+      <w:r>
+        <w:rPr>
+          <w:rFonts w:ascii="Arial" w:hAnsi="Arial" w:cs="Arial"/>
+          <w:sz w:val="18"/>
+          <w:szCs w:val="18"/>
+        </w:rPr>
+        <w:t>USF ENFERMEIRO PEDRO JACINTO AREA 09</w:t>
+      </w:r>
+      <w:r>
+        <w:rPr>
+          <w:rFonts w:ascii="Arial" w:hAnsi="Arial" w:cs="Arial"/>
+          <w:sz w:val="18"/>
+          <w:szCs w:val="18"/>
+        </w:rPr>
+        <w:t>’</w:t>
+      </w:r>
+      <w:r>
+        <w:rPr>
+          <w:rFonts w:ascii="Arial" w:hAnsi="Arial" w:cs="Arial"/>
+          <w:sz w:val="18"/>
+          <w:szCs w:val="18"/>
+        </w:rPr>
+        <w:t>,</w:t>
+      </w:r>
+      <w:r>
+        <w:rPr>
+          <w:rFonts w:ascii="Arial" w:hAnsi="Arial" w:cs="Arial"/>
+          <w:sz w:val="18"/>
+          <w:szCs w:val="18"/>
+        </w:rPr>
+        <w:t>’</w:t>
+      </w:r>
+      <w:r>
+        <w:rPr>
+          <w:rFonts w:ascii="Arial" w:hAnsi="Arial" w:cs="Arial"/>
+          <w:sz w:val="18"/>
+          <w:szCs w:val="18"/>
+        </w:rPr>
+        <w:t xml:space="preserve">R 15 DE </w:t>
+      </w:r>
+      <w:proofErr w:type="spellStart"/>
+      <w:r>
+        <w:rPr>
+          <w:rFonts w:ascii="Arial" w:hAnsi="Arial" w:cs="Arial"/>
+          <w:sz w:val="18"/>
+          <w:szCs w:val="18"/>
+        </w:rPr>
+        <w:t>AGOSTO</w:t>
+      </w:r>
+      <w:r>
+        <w:rPr>
+          <w:rFonts w:ascii="Arial" w:hAnsi="Arial" w:cs="Arial"/>
+          <w:sz w:val="18"/>
+          <w:szCs w:val="18"/>
+        </w:rPr>
+        <w:t>’</w:t>
+      </w:r>
+      <w:r>
+        <w:rPr>
+          <w:rFonts w:ascii="Arial" w:hAnsi="Arial" w:cs="Arial"/>
+          <w:sz w:val="18"/>
+          <w:szCs w:val="18"/>
+        </w:rPr>
+        <w:t>,</w:t>
+      </w:r>
+      <w:r>
+        <w:rPr>
+          <w:rFonts w:ascii="Arial" w:hAnsi="Arial" w:cs="Arial"/>
+          <w:sz w:val="18"/>
+          <w:szCs w:val="18"/>
+        </w:rPr>
+        <w:t>’</w:t>
+      </w:r>
+      <w:r>
+        <w:rPr>
+          <w:rFonts w:ascii="Arial" w:hAnsi="Arial" w:cs="Arial"/>
+          <w:sz w:val="18"/>
+          <w:szCs w:val="18"/>
+        </w:rPr>
+        <w:t>CENTRO</w:t>
+      </w:r>
+      <w:r>
+        <w:rPr>
+          <w:rFonts w:ascii="Arial" w:hAnsi="Arial" w:cs="Arial"/>
+          <w:sz w:val="18"/>
+          <w:szCs w:val="18"/>
+        </w:rPr>
+        <w:t>’</w:t>
+      </w:r>
+      <w:r>
+        <w:rPr>
+          <w:rFonts w:ascii="Arial" w:hAnsi="Arial" w:cs="Arial"/>
+          <w:sz w:val="18"/>
+          <w:szCs w:val="18"/>
+        </w:rPr>
+        <w:t>,</w:t>
+      </w:r>
+      <w:r>
+        <w:rPr>
+          <w:rFonts w:ascii="Arial" w:hAnsi="Arial" w:cs="Arial"/>
+          <w:sz w:val="18"/>
+          <w:szCs w:val="18"/>
+        </w:rPr>
+        <w:t>’</w:t>
+      </w:r>
+      <w:r>
+        <w:rPr>
+          <w:rFonts w:ascii="Arial" w:hAnsi="Arial" w:cs="Arial"/>
+          <w:sz w:val="18"/>
+          <w:szCs w:val="18"/>
+        </w:rPr>
+        <w:t>Rio</w:t>
+      </w:r>
+      <w:proofErr w:type="spellEnd"/>
+      <w:r>
+        <w:rPr>
+          <w:rFonts w:ascii="Arial" w:hAnsi="Arial" w:cs="Arial"/>
+          <w:sz w:val="18"/>
+          <w:szCs w:val="18"/>
+        </w:rPr>
+        <w:t xml:space="preserve"> </w:t>
+      </w:r>
+      <w:proofErr w:type="spellStart"/>
+      <w:r>
+        <w:rPr>
+          <w:rFonts w:ascii="Arial" w:hAnsi="Arial" w:cs="Arial"/>
+          <w:sz w:val="18"/>
+          <w:szCs w:val="18"/>
+        </w:rPr>
+        <w:t>Largo</w:t>
+      </w:r>
+      <w:r>
+        <w:rPr>
+          <w:rFonts w:ascii="Arial" w:hAnsi="Arial" w:cs="Arial"/>
+          <w:sz w:val="18"/>
+          <w:szCs w:val="18"/>
+        </w:rPr>
+        <w:t>’</w:t>
+      </w:r>
+      <w:r>
+        <w:rPr>
+          <w:rFonts w:ascii="Arial" w:hAnsi="Arial" w:cs="Arial"/>
+          <w:sz w:val="18"/>
+          <w:szCs w:val="18"/>
+        </w:rPr>
+        <w:t>,</w:t>
+      </w:r>
+      <w:r>
+        <w:rPr>
+          <w:rFonts w:ascii="Arial" w:hAnsi="Arial" w:cs="Arial"/>
+          <w:sz w:val="18"/>
+          <w:szCs w:val="18"/>
+        </w:rPr>
+        <w:t>’</w:t>
+      </w:r>
+      <w:r>
+        <w:rPr>
+          <w:rFonts w:ascii="Arial" w:hAnsi="Arial" w:cs="Arial"/>
+          <w:sz w:val="18"/>
+          <w:szCs w:val="18"/>
+        </w:rPr>
+        <w:t>Não</w:t>
+      </w:r>
+      <w:proofErr w:type="spellEnd"/>
+      <w:r>
+        <w:rPr>
+          <w:rFonts w:ascii="Arial" w:hAnsi="Arial" w:cs="Arial"/>
+          <w:sz w:val="18"/>
+          <w:szCs w:val="18"/>
+        </w:rPr>
+        <w:t xml:space="preserve"> se </w:t>
+      </w:r>
+      <w:proofErr w:type="spellStart"/>
+      <w:r>
+        <w:rPr>
+          <w:rFonts w:ascii="Arial" w:hAnsi="Arial" w:cs="Arial"/>
+          <w:sz w:val="18"/>
+          <w:szCs w:val="18"/>
+        </w:rPr>
+        <w:t>aplica</w:t>
+      </w:r>
+      <w:r>
+        <w:rPr>
+          <w:rFonts w:ascii="Arial" w:hAnsi="Arial" w:cs="Arial"/>
+          <w:sz w:val="18"/>
+          <w:szCs w:val="18"/>
+        </w:rPr>
+        <w:t>’</w:t>
+      </w:r>
+      <w:r>
+        <w:rPr>
+          <w:rFonts w:ascii="Arial" w:hAnsi="Arial" w:cs="Arial"/>
+          <w:sz w:val="18"/>
+          <w:szCs w:val="18"/>
+        </w:rPr>
+        <w:t>,</w:t>
+      </w:r>
+      <w:r>
+        <w:rPr>
+          <w:rFonts w:ascii="Arial" w:hAnsi="Arial" w:cs="Arial"/>
+          <w:sz w:val="18"/>
+          <w:szCs w:val="18"/>
+        </w:rPr>
+        <w:t>’</w:t>
+      </w:r>
+      <w:r>
+        <w:rPr>
+          <w:rFonts w:ascii="Arial" w:hAnsi="Arial" w:cs="Arial"/>
+          <w:sz w:val="18"/>
+          <w:szCs w:val="18"/>
+        </w:rPr>
+        <w:t>Desempenho</w:t>
+      </w:r>
+      <w:proofErr w:type="spellEnd"/>
+      <w:r>
+        <w:rPr>
+          <w:rFonts w:ascii="Arial" w:hAnsi="Arial" w:cs="Arial"/>
+          <w:sz w:val="18"/>
+          <w:szCs w:val="18"/>
+        </w:rPr>
+        <w:t xml:space="preserve"> mediano ou  um pouco abaixo da </w:t>
+      </w:r>
+      <w:proofErr w:type="spellStart"/>
+      <w:r>
+        <w:rPr>
+          <w:rFonts w:ascii="Arial" w:hAnsi="Arial" w:cs="Arial"/>
+          <w:sz w:val="18"/>
+          <w:szCs w:val="18"/>
+        </w:rPr>
+        <w:t>média</w:t>
+      </w:r>
+      <w:r>
+        <w:rPr>
+          <w:rFonts w:ascii="Arial" w:hAnsi="Arial" w:cs="Arial"/>
+          <w:sz w:val="18"/>
+          <w:szCs w:val="18"/>
+        </w:rPr>
+        <w:t>’</w:t>
+      </w:r>
+      <w:r>
+        <w:rPr>
+          <w:rFonts w:ascii="Arial" w:hAnsi="Arial" w:cs="Arial"/>
+          <w:sz w:val="18"/>
+          <w:szCs w:val="18"/>
+        </w:rPr>
+        <w:t>,</w:t>
+      </w:r>
+      <w:r>
+        <w:rPr>
+          <w:rFonts w:ascii="Arial" w:hAnsi="Arial" w:cs="Arial"/>
+          <w:sz w:val="18"/>
+          <w:szCs w:val="18"/>
+        </w:rPr>
+        <w:t>’</w:t>
+      </w:r>
+      <w:r>
+        <w:rPr>
+          <w:rFonts w:ascii="Arial" w:hAnsi="Arial" w:cs="Arial"/>
+          <w:sz w:val="18"/>
+          <w:szCs w:val="18"/>
+        </w:rPr>
+        <w:t>Desempenho</w:t>
+      </w:r>
+      <w:proofErr w:type="spellEnd"/>
+      <w:r>
+        <w:rPr>
+          <w:rFonts w:ascii="Arial" w:hAnsi="Arial" w:cs="Arial"/>
+          <w:sz w:val="18"/>
+          <w:szCs w:val="18"/>
+        </w:rPr>
+        <w:t xml:space="preserve"> mediano ou  um pouco abaixo da </w:t>
+      </w:r>
+      <w:proofErr w:type="spellStart"/>
+      <w:r>
+        <w:rPr>
+          <w:rFonts w:ascii="Arial" w:hAnsi="Arial" w:cs="Arial"/>
+          <w:sz w:val="18"/>
+          <w:szCs w:val="18"/>
+        </w:rPr>
+        <w:t>média</w:t>
+      </w:r>
+      <w:r>
+        <w:rPr>
+          <w:rFonts w:ascii="Arial" w:hAnsi="Arial" w:cs="Arial"/>
+          <w:sz w:val="18"/>
+          <w:szCs w:val="18"/>
+        </w:rPr>
+        <w:t>’</w:t>
+      </w:r>
+      <w:r>
+        <w:rPr>
+          <w:rFonts w:ascii="Arial" w:hAnsi="Arial" w:cs="Arial"/>
+          <w:sz w:val="18"/>
+          <w:szCs w:val="18"/>
+        </w:rPr>
+        <w:t>,</w:t>
+      </w:r>
+      <w:r>
+        <w:rPr>
+          <w:rFonts w:ascii="Arial" w:hAnsi="Arial" w:cs="Arial"/>
+          <w:sz w:val="18"/>
+          <w:szCs w:val="18"/>
+        </w:rPr>
+        <w:t>’</w:t>
+      </w:r>
+      <w:r>
+        <w:rPr>
+          <w:rFonts w:ascii="Arial" w:hAnsi="Arial" w:cs="Arial"/>
+          <w:sz w:val="18"/>
+          <w:szCs w:val="18"/>
+        </w:rPr>
+        <w:t>Desempenho</w:t>
+      </w:r>
+      <w:proofErr w:type="spellEnd"/>
+      <w:r>
+        <w:rPr>
+          <w:rFonts w:ascii="Arial" w:hAnsi="Arial" w:cs="Arial"/>
+          <w:sz w:val="18"/>
+          <w:szCs w:val="18"/>
+        </w:rPr>
+        <w:t xml:space="preserve"> mediano ou  um pouco abaixo da </w:t>
+      </w:r>
+      <w:proofErr w:type="spellStart"/>
+      <w:r>
+        <w:rPr>
+          <w:rFonts w:ascii="Arial" w:hAnsi="Arial" w:cs="Arial"/>
+          <w:sz w:val="18"/>
+          <w:szCs w:val="18"/>
+        </w:rPr>
+        <w:t>média</w:t>
+      </w:r>
+      <w:r>
+        <w:rPr>
+          <w:rFonts w:ascii="Arial" w:hAnsi="Arial" w:cs="Arial"/>
+          <w:sz w:val="18"/>
+          <w:szCs w:val="18"/>
+        </w:rPr>
+        <w:t>’</w:t>
+      </w:r>
+      <w:r>
+        <w:rPr>
+          <w:rFonts w:ascii="Arial" w:hAnsi="Arial" w:cs="Arial"/>
+          <w:sz w:val="18"/>
+          <w:szCs w:val="18"/>
+        </w:rPr>
+        <w:t>,</w:t>
+      </w:r>
+      <w:r>
+        <w:rPr>
+          <w:rFonts w:ascii="Arial" w:hAnsi="Arial" w:cs="Arial"/>
+          <w:sz w:val="18"/>
+          <w:szCs w:val="18"/>
+        </w:rPr>
+        <w:t>’</w:t>
+      </w:r>
+      <w:r>
+        <w:rPr>
+          <w:rFonts w:ascii="Arial" w:hAnsi="Arial" w:cs="Arial"/>
+          <w:sz w:val="18"/>
+          <w:szCs w:val="18"/>
+        </w:rPr>
+        <w:t>Desempenho</w:t>
+      </w:r>
+      <w:proofErr w:type="spellEnd"/>
+      <w:r>
+        <w:rPr>
+          <w:rFonts w:ascii="Arial" w:hAnsi="Arial" w:cs="Arial"/>
+          <w:sz w:val="18"/>
+          <w:szCs w:val="18"/>
+        </w:rPr>
+        <w:t xml:space="preserve"> mediano ou  um pouco abaixo da média</w:t>
+      </w:r>
+      <w:r>
+        <w:rPr>
+          <w:rFonts w:ascii="Arial" w:hAnsi="Arial" w:cs="Arial"/>
+          <w:sz w:val="18"/>
+          <w:szCs w:val="18"/>
+        </w:rPr>
+        <w:t>’)</w:t>
+      </w:r>
+      <w:r>
+        <w:rPr>
+          <w:rFonts w:ascii="Arial" w:hAnsi="Arial" w:cs="Arial"/>
+          <w:sz w:val="18"/>
+          <w:szCs w:val="18"/>
+        </w:rPr>
+        <w:t>]</w:t>
+      </w:r>
+    </w:p>
+    <w:p>
+      <w:pPr>
+        <w:pStyle w:val="PargrafodaLista"/>
+        <w:autoSpaceDE w:val="0"/>
+        <w:autoSpaceDN w:val="0"/>
+        <w:adjustRightInd w:val="0"/>
+        <w:spacing w:after="0" w:line="240" w:lineRule="auto"/>
+        <w:rPr>
+          <w:rFonts w:ascii="Courier New" w:hAnsi="Courier New" w:cs="Courier New"/>
+        </w:rPr>
+      </w:pPr>
+    </w:p>
+    <w:p>
+      <w:pPr>
+        <w:ind w:left="708"/>
+        <w:jc w:val="both"/>
+        <w:rPr>
+          <w:color w:val="FF0000"/>
+        </w:rPr>
+      </w:pPr>
+      <w:r>
+        <w:rPr>
+          <w:color w:val="FF0000"/>
+        </w:rPr>
+        <w:t xml:space="preserve">Observe que todos os valores das </w:t>
+      </w:r>
+      <w:proofErr w:type="spellStart"/>
+      <w:r>
+        <w:rPr>
+          <w:color w:val="FF0000"/>
+        </w:rPr>
+        <w:t>tuplas</w:t>
+      </w:r>
+      <w:proofErr w:type="spellEnd"/>
+      <w:r>
+        <w:rPr>
+          <w:color w:val="FF0000"/>
+        </w:rPr>
+        <w:t xml:space="preserve"> são lidos como </w:t>
+      </w:r>
+      <w:proofErr w:type="spellStart"/>
+      <w:r>
+        <w:rPr>
+          <w:i/>
+          <w:color w:val="FF0000"/>
+        </w:rPr>
+        <w:t>strings</w:t>
+      </w:r>
+      <w:proofErr w:type="spellEnd"/>
+      <w:r>
+        <w:rPr>
+          <w:color w:val="FF0000"/>
+        </w:rPr>
+        <w:t xml:space="preserve">. </w:t>
+      </w:r>
+      <w:r>
+        <w:rPr>
+          <w:color w:val="FF0000"/>
+        </w:rPr>
+        <w:t xml:space="preserve">Já o método </w:t>
+      </w:r>
+      <w:proofErr w:type="spellStart"/>
+      <w:r>
+        <w:rPr>
+          <w:color w:val="FF0000"/>
+        </w:rPr>
+        <w:t>create_cidnes_index</w:t>
+      </w:r>
+      <w:proofErr w:type="spellEnd"/>
+      <w:r>
+        <w:rPr>
+          <w:color w:val="FF0000"/>
+        </w:rPr>
+        <w:t xml:space="preserve"> aplic</w:t>
+      </w:r>
+      <w:r>
+        <w:rPr>
+          <w:color w:val="FF0000"/>
+        </w:rPr>
+        <w:t>ado a esta lista, resultaria no seguinte dicionário:</w:t>
+      </w:r>
+    </w:p>
+    <w:p>
+      <w:pPr>
+        <w:pStyle w:val="PargrafodaLista"/>
+        <w:autoSpaceDE w:val="0"/>
+        <w:autoSpaceDN w:val="0"/>
+        <w:adjustRightInd w:val="0"/>
+        <w:spacing w:after="0" w:line="240" w:lineRule="auto"/>
+        <w:rPr>
+          <w:rFonts w:ascii="Arial" w:hAnsi="Arial" w:cs="Arial"/>
+          <w:sz w:val="18"/>
+          <w:szCs w:val="18"/>
+        </w:rPr>
+      </w:pPr>
+      <w:r>
+        <w:rPr>
+          <w:rFonts w:ascii="Arial" w:hAnsi="Arial" w:cs="Arial"/>
+          <w:sz w:val="18"/>
+          <w:szCs w:val="18"/>
+        </w:rPr>
+        <w:t xml:space="preserve">{ </w:t>
+      </w:r>
+      <w:r>
+        <w:rPr>
+          <w:rFonts w:ascii="Arial" w:hAnsi="Arial" w:cs="Arial"/>
+          <w:b/>
+          <w:sz w:val="18"/>
+          <w:szCs w:val="18"/>
+        </w:rPr>
+        <w:t>’2800303492’</w:t>
+      </w:r>
+      <w:r>
+        <w:rPr>
+          <w:rFonts w:ascii="Arial" w:hAnsi="Arial" w:cs="Arial"/>
+          <w:sz w:val="18"/>
+          <w:szCs w:val="18"/>
+        </w:rPr>
+        <w:t>:</w:t>
+      </w:r>
+      <w:r>
+        <w:rPr>
+          <w:rFonts w:ascii="Arial" w:hAnsi="Arial" w:cs="Arial"/>
+          <w:sz w:val="18"/>
+          <w:szCs w:val="18"/>
+        </w:rPr>
+        <w:t>(</w:t>
+      </w:r>
+      <w:r>
+        <w:rPr>
+          <w:rFonts w:ascii="Arial" w:hAnsi="Arial" w:cs="Arial"/>
+          <w:sz w:val="18"/>
+          <w:szCs w:val="18"/>
+        </w:rPr>
+        <w:t xml:space="preserve"> </w:t>
+      </w:r>
+      <w:r>
+        <w:rPr>
+          <w:rFonts w:ascii="Arial" w:hAnsi="Arial" w:cs="Arial"/>
+          <w:sz w:val="18"/>
+          <w:szCs w:val="18"/>
+        </w:rPr>
+        <w:t>'-</w:t>
+      </w:r>
+      <w:r>
+        <w:rPr>
+          <w:rFonts w:ascii="Arial" w:hAnsi="Arial" w:cs="Arial"/>
+          <w:sz w:val="18"/>
+          <w:szCs w:val="18"/>
+        </w:rPr>
+        <w:t>10.9112370014188</w:t>
+      </w:r>
+      <w:r>
+        <w:rPr>
+          <w:rFonts w:ascii="Arial" w:hAnsi="Arial" w:cs="Arial"/>
+          <w:sz w:val="18"/>
+          <w:szCs w:val="18"/>
+        </w:rPr>
+        <w:t>’</w:t>
+      </w:r>
+      <w:r>
+        <w:rPr>
+          <w:rFonts w:ascii="Arial" w:hAnsi="Arial" w:cs="Arial"/>
+          <w:sz w:val="18"/>
+          <w:szCs w:val="18"/>
+        </w:rPr>
+        <w:t>,</w:t>
+      </w:r>
+      <w:r>
+        <w:rPr>
+          <w:rFonts w:ascii="Arial" w:hAnsi="Arial" w:cs="Arial"/>
+          <w:sz w:val="18"/>
+          <w:szCs w:val="18"/>
+        </w:rPr>
+        <w:t>’</w:t>
+      </w:r>
+      <w:r>
+        <w:rPr>
+          <w:rFonts w:ascii="Arial" w:hAnsi="Arial" w:cs="Arial"/>
+          <w:sz w:val="18"/>
+          <w:szCs w:val="18"/>
+        </w:rPr>
+        <w:t>-37.0620775222768</w:t>
+      </w:r>
+      <w:r>
+        <w:rPr>
+          <w:rFonts w:ascii="Arial" w:hAnsi="Arial" w:cs="Arial"/>
+          <w:sz w:val="18"/>
+          <w:szCs w:val="18"/>
+        </w:rPr>
+        <w:t>’</w:t>
+      </w:r>
+      <w:r>
+        <w:rPr>
+          <w:rFonts w:ascii="Arial" w:hAnsi="Arial" w:cs="Arial"/>
+          <w:sz w:val="18"/>
+          <w:szCs w:val="18"/>
+        </w:rPr>
+        <w:t>,</w:t>
+      </w:r>
+      <w:r>
+        <w:rPr>
+          <w:rFonts w:ascii="Arial" w:hAnsi="Arial" w:cs="Arial"/>
+          <w:sz w:val="18"/>
+          <w:szCs w:val="18"/>
+        </w:rPr>
+        <w:t>’</w:t>
+      </w:r>
+      <w:r>
+        <w:rPr>
+          <w:rFonts w:ascii="Arial" w:hAnsi="Arial" w:cs="Arial"/>
+          <w:sz w:val="18"/>
+          <w:szCs w:val="18"/>
+        </w:rPr>
+        <w:t>280030</w:t>
+      </w:r>
+      <w:r>
+        <w:rPr>
+          <w:rFonts w:ascii="Arial" w:hAnsi="Arial" w:cs="Arial"/>
+          <w:sz w:val="18"/>
+          <w:szCs w:val="18"/>
+        </w:rPr>
+        <w:t>’</w:t>
+      </w:r>
+      <w:r>
+        <w:rPr>
+          <w:rFonts w:ascii="Arial" w:hAnsi="Arial" w:cs="Arial"/>
+          <w:sz w:val="18"/>
+          <w:szCs w:val="18"/>
+        </w:rPr>
+        <w:t>,</w:t>
+      </w:r>
+      <w:r>
+        <w:rPr>
+          <w:rFonts w:ascii="Arial" w:hAnsi="Arial" w:cs="Arial"/>
+          <w:sz w:val="18"/>
+          <w:szCs w:val="18"/>
+        </w:rPr>
+        <w:t>’</w:t>
+      </w:r>
+      <w:r>
+        <w:rPr>
+          <w:rFonts w:ascii="Arial" w:hAnsi="Arial" w:cs="Arial"/>
+          <w:sz w:val="18"/>
+          <w:szCs w:val="18"/>
+        </w:rPr>
+        <w:t>3492</w:t>
+      </w:r>
+      <w:r>
+        <w:rPr>
+          <w:rFonts w:ascii="Arial" w:hAnsi="Arial" w:cs="Arial"/>
+          <w:sz w:val="18"/>
+          <w:szCs w:val="18"/>
+        </w:rPr>
+        <w:t>’</w:t>
+      </w:r>
+      <w:r>
+        <w:rPr>
+          <w:rFonts w:ascii="Arial" w:hAnsi="Arial" w:cs="Arial"/>
+          <w:sz w:val="18"/>
+          <w:szCs w:val="18"/>
+        </w:rPr>
+        <w:t>,</w:t>
+      </w:r>
+      <w:r>
+        <w:rPr>
+          <w:rFonts w:ascii="Arial" w:hAnsi="Arial" w:cs="Arial"/>
+          <w:sz w:val="18"/>
+          <w:szCs w:val="18"/>
+        </w:rPr>
+        <w:t>’</w:t>
+      </w:r>
+      <w:r>
+        <w:rPr>
+          <w:rFonts w:ascii="Arial" w:hAnsi="Arial" w:cs="Arial"/>
+          <w:sz w:val="18"/>
+          <w:szCs w:val="18"/>
+        </w:rPr>
+        <w:t xml:space="preserve">US OSWALDO DE </w:t>
+      </w:r>
+      <w:r>
+        <w:rPr>
+          <w:rFonts w:ascii="Arial" w:hAnsi="Arial" w:cs="Arial"/>
+          <w:sz w:val="18"/>
+          <w:szCs w:val="18"/>
+        </w:rPr>
+        <w:t xml:space="preserve">SOUZA’,’TV ADALTO BOTELHO’,’GETULIO </w:t>
+      </w:r>
+      <w:r>
+        <w:rPr>
+          <w:rFonts w:ascii="Arial" w:hAnsi="Arial" w:cs="Arial"/>
+          <w:sz w:val="18"/>
+          <w:szCs w:val="18"/>
+        </w:rPr>
+        <w:t>VARGAS</w:t>
+      </w:r>
+      <w:r>
+        <w:rPr>
+          <w:rFonts w:ascii="Arial" w:hAnsi="Arial" w:cs="Arial"/>
+          <w:sz w:val="18"/>
+          <w:szCs w:val="18"/>
+        </w:rPr>
+        <w:t>’</w:t>
+      </w:r>
+      <w:r>
+        <w:rPr>
+          <w:rFonts w:ascii="Arial" w:hAnsi="Arial" w:cs="Arial"/>
+          <w:sz w:val="18"/>
+          <w:szCs w:val="18"/>
+        </w:rPr>
+        <w:t>,</w:t>
+      </w:r>
+      <w:r>
+        <w:rPr>
+          <w:rFonts w:ascii="Arial" w:hAnsi="Arial" w:cs="Arial"/>
+          <w:sz w:val="18"/>
+          <w:szCs w:val="18"/>
+        </w:rPr>
+        <w:t>’</w:t>
+      </w:r>
+      <w:r>
+        <w:rPr>
+          <w:rFonts w:ascii="Arial" w:hAnsi="Arial" w:cs="Arial"/>
+          <w:sz w:val="18"/>
+          <w:szCs w:val="18"/>
+        </w:rPr>
+        <w:t>Aracaju</w:t>
+      </w:r>
+      <w:r>
+        <w:rPr>
+          <w:rFonts w:ascii="Arial" w:hAnsi="Arial" w:cs="Arial"/>
+          <w:sz w:val="18"/>
+          <w:szCs w:val="18"/>
+        </w:rPr>
+        <w:t>’</w:t>
+      </w:r>
+      <w:r>
+        <w:rPr>
+          <w:rFonts w:ascii="Arial" w:hAnsi="Arial" w:cs="Arial"/>
+          <w:sz w:val="18"/>
+          <w:szCs w:val="18"/>
+        </w:rPr>
+        <w:t>,</w:t>
+      </w:r>
+      <w:r>
+        <w:rPr>
+          <w:rFonts w:ascii="Arial" w:hAnsi="Arial" w:cs="Arial"/>
+          <w:sz w:val="18"/>
+          <w:szCs w:val="18"/>
+        </w:rPr>
+        <w:t>’</w:t>
+      </w:r>
+      <w:r>
+        <w:rPr>
+          <w:rFonts w:ascii="Arial" w:hAnsi="Arial" w:cs="Arial"/>
+          <w:sz w:val="18"/>
+          <w:szCs w:val="18"/>
+        </w:rPr>
+        <w:t>7931791326</w:t>
+      </w:r>
+      <w:r>
+        <w:rPr>
+          <w:rFonts w:ascii="Arial" w:hAnsi="Arial" w:cs="Arial"/>
+          <w:sz w:val="18"/>
+          <w:szCs w:val="18"/>
+        </w:rPr>
+        <w:t>’</w:t>
+      </w:r>
+      <w:r>
+        <w:rPr>
+          <w:rFonts w:ascii="Arial" w:hAnsi="Arial" w:cs="Arial"/>
+          <w:sz w:val="18"/>
+          <w:szCs w:val="18"/>
+        </w:rPr>
+        <w:t>,</w:t>
+      </w:r>
+      <w:r>
+        <w:rPr>
+          <w:rFonts w:ascii="Arial" w:hAnsi="Arial" w:cs="Arial"/>
+          <w:sz w:val="18"/>
+          <w:szCs w:val="18"/>
+        </w:rPr>
+        <w:t>’</w:t>
+      </w:r>
+      <w:r>
+        <w:rPr>
+          <w:rFonts w:ascii="Arial" w:hAnsi="Arial" w:cs="Arial"/>
+          <w:sz w:val="18"/>
+          <w:szCs w:val="18"/>
+        </w:rPr>
+        <w:t>Desempenho acima da média</w:t>
+      </w:r>
+      <w:r>
+        <w:rPr>
+          <w:rFonts w:ascii="Arial" w:hAnsi="Arial" w:cs="Arial"/>
+          <w:sz w:val="18"/>
+          <w:szCs w:val="18"/>
+        </w:rPr>
+        <w:t>’</w:t>
+      </w:r>
+      <w:r>
+        <w:rPr>
+          <w:rFonts w:ascii="Arial" w:hAnsi="Arial" w:cs="Arial"/>
+          <w:sz w:val="18"/>
+          <w:szCs w:val="18"/>
+        </w:rPr>
+        <w:t>,</w:t>
+      </w:r>
+      <w:r>
+        <w:rPr>
+          <w:rFonts w:ascii="Arial" w:hAnsi="Arial" w:cs="Arial"/>
+          <w:sz w:val="18"/>
+          <w:szCs w:val="18"/>
+        </w:rPr>
+        <w:t xml:space="preserve"> ’</w:t>
+      </w:r>
+      <w:r>
+        <w:rPr>
+          <w:rFonts w:ascii="Arial" w:hAnsi="Arial" w:cs="Arial"/>
+          <w:sz w:val="18"/>
+          <w:szCs w:val="18"/>
+        </w:rPr>
+        <w:t xml:space="preserve">Desempenho muito acima da </w:t>
+      </w:r>
+      <w:proofErr w:type="spellStart"/>
+      <w:r>
+        <w:rPr>
+          <w:rFonts w:ascii="Arial" w:hAnsi="Arial" w:cs="Arial"/>
+          <w:sz w:val="18"/>
+          <w:szCs w:val="18"/>
+        </w:rPr>
+        <w:t>média</w:t>
+      </w:r>
+      <w:r>
+        <w:rPr>
+          <w:rFonts w:ascii="Arial" w:hAnsi="Arial" w:cs="Arial"/>
+          <w:sz w:val="18"/>
+          <w:szCs w:val="18"/>
+        </w:rPr>
+        <w:t>’</w:t>
+      </w:r>
+      <w:r>
+        <w:rPr>
+          <w:rFonts w:ascii="Arial" w:hAnsi="Arial" w:cs="Arial"/>
+          <w:sz w:val="18"/>
+          <w:szCs w:val="18"/>
+        </w:rPr>
+        <w:t>,</w:t>
+      </w:r>
+      <w:r>
+        <w:rPr>
+          <w:rFonts w:ascii="Arial" w:hAnsi="Arial" w:cs="Arial"/>
+          <w:sz w:val="18"/>
+          <w:szCs w:val="18"/>
+        </w:rPr>
+        <w:t>’</w:t>
+      </w:r>
+      <w:r>
+        <w:rPr>
+          <w:rFonts w:ascii="Arial" w:hAnsi="Arial" w:cs="Arial"/>
+          <w:sz w:val="18"/>
+          <w:szCs w:val="18"/>
+        </w:rPr>
+        <w:t>Desempenho</w:t>
+      </w:r>
+      <w:proofErr w:type="spellEnd"/>
+      <w:r>
+        <w:rPr>
+          <w:rFonts w:ascii="Arial" w:hAnsi="Arial" w:cs="Arial"/>
+          <w:sz w:val="18"/>
+          <w:szCs w:val="18"/>
+        </w:rPr>
+        <w:t xml:space="preserve"> mediano ou  um pouco abaixo da </w:t>
+      </w:r>
+      <w:proofErr w:type="spellStart"/>
+      <w:r>
+        <w:rPr>
+          <w:rFonts w:ascii="Arial" w:hAnsi="Arial" w:cs="Arial"/>
+          <w:sz w:val="18"/>
+          <w:szCs w:val="18"/>
+        </w:rPr>
+        <w:t>média</w:t>
+      </w:r>
+      <w:r>
+        <w:rPr>
+          <w:rFonts w:ascii="Arial" w:hAnsi="Arial" w:cs="Arial"/>
+          <w:sz w:val="18"/>
+          <w:szCs w:val="18"/>
+        </w:rPr>
+        <w:t>’</w:t>
+      </w:r>
+      <w:r>
+        <w:rPr>
+          <w:rFonts w:ascii="Arial" w:hAnsi="Arial" w:cs="Arial"/>
+          <w:sz w:val="18"/>
+          <w:szCs w:val="18"/>
+        </w:rPr>
+        <w:t>,</w:t>
+      </w:r>
+      <w:r>
+        <w:rPr>
+          <w:rFonts w:ascii="Arial" w:hAnsi="Arial" w:cs="Arial"/>
+          <w:sz w:val="18"/>
+          <w:szCs w:val="18"/>
+        </w:rPr>
+        <w:t>’</w:t>
+      </w:r>
+      <w:r>
+        <w:rPr>
+          <w:rFonts w:ascii="Arial" w:hAnsi="Arial" w:cs="Arial"/>
+          <w:sz w:val="18"/>
+          <w:szCs w:val="18"/>
+        </w:rPr>
+        <w:t>Desempenho</w:t>
+      </w:r>
+      <w:proofErr w:type="spellEnd"/>
+      <w:r>
+        <w:rPr>
+          <w:rFonts w:ascii="Arial" w:hAnsi="Arial" w:cs="Arial"/>
+          <w:sz w:val="18"/>
+          <w:szCs w:val="18"/>
+        </w:rPr>
+        <w:t xml:space="preserve"> acima da média</w:t>
+      </w:r>
+      <w:r>
+        <w:rPr>
+          <w:rFonts w:ascii="Arial" w:hAnsi="Arial" w:cs="Arial"/>
+          <w:sz w:val="18"/>
+          <w:szCs w:val="18"/>
+        </w:rPr>
+        <w:t>’</w:t>
+      </w:r>
+      <w:r>
+        <w:rPr>
+          <w:rFonts w:ascii="Arial" w:hAnsi="Arial" w:cs="Arial"/>
+          <w:sz w:val="18"/>
+          <w:szCs w:val="18"/>
+        </w:rPr>
+        <w:t>),</w:t>
+      </w:r>
+      <w:r>
+        <w:rPr>
+          <w:rFonts w:ascii="Arial" w:hAnsi="Arial" w:cs="Arial"/>
+          <w:sz w:val="18"/>
+          <w:szCs w:val="18"/>
+        </w:rPr>
+        <w:t xml:space="preserve"> </w:t>
+      </w:r>
+      <w:r>
+        <w:rPr>
+          <w:rFonts w:ascii="Arial" w:hAnsi="Arial" w:cs="Arial"/>
+          <w:b/>
+          <w:sz w:val="18"/>
+          <w:szCs w:val="18"/>
+        </w:rPr>
+        <w:t>‘</w:t>
+      </w:r>
+      <w:r>
+        <w:rPr>
+          <w:rFonts w:ascii="Arial" w:hAnsi="Arial" w:cs="Arial"/>
+          <w:b/>
+          <w:sz w:val="18"/>
+          <w:szCs w:val="18"/>
+        </w:rPr>
+        <w:t>2707706685315</w:t>
+      </w:r>
+      <w:r>
+        <w:rPr>
+          <w:rFonts w:ascii="Arial" w:hAnsi="Arial" w:cs="Arial"/>
+          <w:b/>
+          <w:sz w:val="18"/>
+          <w:szCs w:val="18"/>
+        </w:rPr>
+        <w:t>’</w:t>
+      </w:r>
+      <w:r>
+        <w:rPr>
+          <w:rFonts w:ascii="Arial" w:hAnsi="Arial" w:cs="Arial"/>
+          <w:sz w:val="18"/>
+          <w:szCs w:val="18"/>
+        </w:rPr>
+        <w:t>:</w:t>
+      </w:r>
+      <w:r>
+        <w:rPr>
+          <w:rFonts w:ascii="Arial" w:hAnsi="Arial" w:cs="Arial"/>
+          <w:sz w:val="18"/>
+          <w:szCs w:val="18"/>
+        </w:rPr>
+        <w:t xml:space="preserve"> (‘</w:t>
+      </w:r>
+      <w:r>
+        <w:rPr>
+          <w:rFonts w:ascii="Arial" w:hAnsi="Arial" w:cs="Arial"/>
+          <w:sz w:val="18"/>
+          <w:szCs w:val="18"/>
+        </w:rPr>
+        <w:t>-</w:t>
+      </w:r>
+      <w:r>
+        <w:rPr>
+          <w:rFonts w:ascii="Arial" w:hAnsi="Arial" w:cs="Arial"/>
+          <w:sz w:val="18"/>
+          <w:szCs w:val="18"/>
+        </w:rPr>
+        <w:t xml:space="preserve">9.48594331741306’,’-35.8575725555409’,’270770’,’6685315’,’USF ENFERMEIRO PEDRO JACINTO AREA 09’,’R 15 DE </w:t>
+      </w:r>
+      <w:proofErr w:type="spellStart"/>
+      <w:r>
+        <w:rPr>
+          <w:rFonts w:ascii="Arial" w:hAnsi="Arial" w:cs="Arial"/>
+          <w:sz w:val="18"/>
+          <w:szCs w:val="18"/>
+        </w:rPr>
+        <w:t>AGOSTO</w:t>
+      </w:r>
+      <w:proofErr w:type="gramStart"/>
+      <w:r>
+        <w:rPr>
+          <w:rFonts w:ascii="Arial" w:hAnsi="Arial" w:cs="Arial"/>
+          <w:sz w:val="18"/>
+          <w:szCs w:val="18"/>
+        </w:rPr>
+        <w:t>’,’</w:t>
+      </w:r>
+      <w:proofErr w:type="gramEnd"/>
+      <w:r>
+        <w:rPr>
+          <w:rFonts w:ascii="Arial" w:hAnsi="Arial" w:cs="Arial"/>
+          <w:sz w:val="18"/>
+          <w:szCs w:val="18"/>
+        </w:rPr>
+        <w:t>CENTRO’,’Rio</w:t>
+      </w:r>
+      <w:proofErr w:type="spellEnd"/>
+      <w:r>
+        <w:rPr>
+          <w:rFonts w:ascii="Arial" w:hAnsi="Arial" w:cs="Arial"/>
+          <w:sz w:val="18"/>
+          <w:szCs w:val="18"/>
+        </w:rPr>
+        <w:t xml:space="preserve"> </w:t>
+      </w:r>
+      <w:proofErr w:type="spellStart"/>
+      <w:r>
+        <w:rPr>
+          <w:rFonts w:ascii="Arial" w:hAnsi="Arial" w:cs="Arial"/>
+          <w:sz w:val="18"/>
+          <w:szCs w:val="18"/>
+        </w:rPr>
+        <w:t>Largo’,’Não</w:t>
+      </w:r>
+      <w:proofErr w:type="spellEnd"/>
+      <w:r>
+        <w:rPr>
+          <w:rFonts w:ascii="Arial" w:hAnsi="Arial" w:cs="Arial"/>
+          <w:sz w:val="18"/>
+          <w:szCs w:val="18"/>
+        </w:rPr>
+        <w:t xml:space="preserve"> se </w:t>
+      </w:r>
+      <w:proofErr w:type="spellStart"/>
+      <w:r>
+        <w:rPr>
+          <w:rFonts w:ascii="Arial" w:hAnsi="Arial" w:cs="Arial"/>
+          <w:sz w:val="18"/>
+          <w:szCs w:val="18"/>
+        </w:rPr>
+        <w:t>aplica’,’Desempenho</w:t>
+      </w:r>
+      <w:proofErr w:type="spellEnd"/>
+      <w:r>
+        <w:rPr>
+          <w:rFonts w:ascii="Arial" w:hAnsi="Arial" w:cs="Arial"/>
+          <w:sz w:val="18"/>
+          <w:szCs w:val="18"/>
+        </w:rPr>
+        <w:t xml:space="preserve"> mediano ou  um pouco abaixo da </w:t>
+      </w:r>
+      <w:proofErr w:type="spellStart"/>
+      <w:r>
+        <w:rPr>
+          <w:rFonts w:ascii="Arial" w:hAnsi="Arial" w:cs="Arial"/>
+          <w:sz w:val="18"/>
+          <w:szCs w:val="18"/>
+        </w:rPr>
+        <w:t>média’,’Desempenho</w:t>
+      </w:r>
+      <w:proofErr w:type="spellEnd"/>
+      <w:r>
+        <w:rPr>
+          <w:rFonts w:ascii="Arial" w:hAnsi="Arial" w:cs="Arial"/>
+          <w:sz w:val="18"/>
+          <w:szCs w:val="18"/>
+        </w:rPr>
+        <w:t xml:space="preserve"> mediano ou  um pouco abaixo da </w:t>
+      </w:r>
+      <w:proofErr w:type="spellStart"/>
+      <w:r>
+        <w:rPr>
+          <w:rFonts w:ascii="Arial" w:hAnsi="Arial" w:cs="Arial"/>
+          <w:sz w:val="18"/>
+          <w:szCs w:val="18"/>
+        </w:rPr>
+        <w:t>média’,’Desempenho</w:t>
+      </w:r>
+      <w:proofErr w:type="spellEnd"/>
+      <w:r>
+        <w:rPr>
+          <w:rFonts w:ascii="Arial" w:hAnsi="Arial" w:cs="Arial"/>
+          <w:sz w:val="18"/>
+          <w:szCs w:val="18"/>
+        </w:rPr>
+        <w:t xml:space="preserve"> mediano ou  um pouco abaixo da </w:t>
+      </w:r>
+      <w:proofErr w:type="spellStart"/>
+      <w:r>
+        <w:rPr>
+          <w:rFonts w:ascii="Arial" w:hAnsi="Arial" w:cs="Arial"/>
+          <w:sz w:val="18"/>
+          <w:szCs w:val="18"/>
+        </w:rPr>
+        <w:t>média’,’Desempenho</w:t>
+      </w:r>
+      <w:proofErr w:type="spellEnd"/>
+      <w:r>
+        <w:rPr>
+          <w:rFonts w:ascii="Arial" w:hAnsi="Arial" w:cs="Arial"/>
+          <w:sz w:val="18"/>
+          <w:szCs w:val="18"/>
+        </w:rPr>
+        <w:t xml:space="preserve"> mediano ou  um pouco abaixo da média’)</w:t>
+      </w:r>
+      <w:r>
+        <w:rPr>
+          <w:rFonts w:ascii="Arial" w:hAnsi="Arial" w:cs="Arial"/>
+          <w:sz w:val="18"/>
+          <w:szCs w:val="18"/>
+        </w:rPr>
+        <w:t>}</w:t>
+      </w:r>
     </w:p>
     <w:sectPr>
       <w:pgSz w:w="11906" w:h="16838"/>

</xml_diff>